<commit_message>
Updated QA Manual with Performance Testing, reverted CI/CD script
</commit_message>
<xml_diff>
--- a/documentation/TQS QA Manual.docx
+++ b/documentation/TQS QA Manual.docx
@@ -10,6 +10,7 @@
         </w:rPr>
       </w:pPr>
       <w:bookmarkStart w:id="0" w:name="_Toc74669255"/>
+      <w:bookmarkStart w:id="1" w:name="_Toc75369821"/>
       <w:r>
         <w:rPr>
           <w:lang w:val="pt-PT"/>
@@ -47,6 +48,7 @@
         <w:t>manual</w:t>
       </w:r>
       <w:bookmarkEnd w:id="0"/>
+      <w:bookmarkEnd w:id="1"/>
     </w:p>
     <w:p>
       <w:pPr>
@@ -162,47 +164,61 @@
     <w:p/>
     <w:sdt>
       <w:sdtPr>
+        <w:rPr>
+          <w:rFonts w:eastAsia="Arial" w:cs="Noto Sans"/>
+          <w:b w:val="0"/>
+          <w:bCs w:val="0"/>
+          <w:noProof w:val="0"/>
+          <w:color w:val="000000"/>
+          <w:lang w:eastAsia="en-US"/>
+        </w:rPr>
         <w:id w:val="259497913"/>
         <w:docPartObj>
           <w:docPartGallery w:val="Table of Contents"/>
           <w:docPartUnique/>
         </w:docPartObj>
       </w:sdtPr>
-      <w:sdtEndPr>
-        <w:rPr>
-          <w:rFonts w:asciiTheme="minorHAnsi" w:eastAsia="Arial" w:hAnsiTheme="minorHAnsi" w:cs="Noto Sans"/>
-          <w:b/>
-          <w:noProof/>
-          <w:color w:val="000000"/>
-          <w:sz w:val="20"/>
-          <w:szCs w:val="18"/>
-          <w:lang w:val="pt-PT" w:eastAsia="en-US" w:bidi="en-US"/>
-        </w:rPr>
-      </w:sdtEndPr>
+      <w:sdtEndPr/>
       <w:sdtContent>
         <w:p>
           <w:pPr>
-            <w:pStyle w:val="TOCHeading"/>
+            <w:pStyle w:val="TOC1"/>
             <w:rPr>
               <w:rFonts w:cstheme="minorBidi"/>
-              <w:b/>
+              <w:b w:val="0"/>
               <w:bCs w:val="0"/>
-              <w:noProof/>
               <w:sz w:val="22"/>
               <w:szCs w:val="22"/>
-              <w:lang w:eastAsia="en-US"/>
+              <w:lang w:val="en-US" w:eastAsia="en-US" w:bidi="ar-SA"/>
             </w:rPr>
           </w:pPr>
           <w:r>
+            <w:rPr>
+              <w:rFonts w:asciiTheme="majorHAnsi" w:eastAsiaTheme="majorEastAsia" w:hAnsiTheme="majorHAnsi" w:cstheme="majorBidi"/>
+              <w:b w:val="0"/>
+              <w:noProof w:val="0"/>
+              <w:color w:val="2E74B5" w:themeColor="accent1" w:themeShade="BF"/>
+              <w:sz w:val="28"/>
+              <w:szCs w:val="28"/>
+              <w:lang w:val="en-US" w:bidi="ar-SA"/>
+            </w:rPr>
             <w:fldChar w:fldCharType="begin"/>
           </w:r>
           <w:r>
             <w:instrText xml:space="preserve"> TOC \o "1-3" \h \z \u </w:instrText>
           </w:r>
           <w:r>
+            <w:rPr>
+              <w:rFonts w:asciiTheme="majorHAnsi" w:eastAsiaTheme="majorEastAsia" w:hAnsiTheme="majorHAnsi" w:cstheme="majorBidi"/>
+              <w:b w:val="0"/>
+              <w:noProof w:val="0"/>
+              <w:color w:val="2E74B5" w:themeColor="accent1" w:themeShade="BF"/>
+              <w:sz w:val="28"/>
+              <w:szCs w:val="28"/>
+              <w:lang w:val="en-US" w:bidi="ar-SA"/>
+            </w:rPr>
             <w:fldChar w:fldCharType="separate"/>
           </w:r>
-          <w:hyperlink w:anchor="_Toc74669255" w:history="1"/>
         </w:p>
         <w:p>
           <w:pPr>
@@ -219,7 +235,7 @@
               <w:lang w:val="en-US" w:eastAsia="en-US" w:bidi="ar-SA"/>
             </w:rPr>
           </w:pPr>
-          <w:hyperlink w:anchor="_Toc74669256" w:history="1">
+          <w:hyperlink w:anchor="_Toc75369822" w:history="1">
             <w:r>
               <w:rPr>
                 <w:rStyle w:val="Hyperlink"/>
@@ -259,7 +275,7 @@
               <w:rPr>
                 <w:webHidden/>
               </w:rPr>
-              <w:instrText xml:space="preserve"> PAGEREF _Toc74669256 \h </w:instrText>
+              <w:instrText xml:space="preserve"> PAGEREF _Toc75369822 \h </w:instrText>
             </w:r>
             <w:r>
               <w:rPr>
@@ -296,7 +312,7 @@
               <w:lang w:eastAsia="en-US" w:bidi="ar-SA"/>
             </w:rPr>
           </w:pPr>
-          <w:hyperlink w:anchor="_Toc74669257" w:history="1">
+          <w:hyperlink w:anchor="_Toc75369823" w:history="1">
             <w:r>
               <w:rPr>
                 <w:rStyle w:val="Hyperlink"/>
@@ -334,7 +350,7 @@
               <w:rPr>
                 <w:webHidden/>
               </w:rPr>
-              <w:instrText xml:space="preserve"> PAGEREF _Toc74669257 \h </w:instrText>
+              <w:instrText xml:space="preserve"> PAGEREF _Toc75369823 \h </w:instrText>
             </w:r>
             <w:r>
               <w:rPr>
@@ -371,7 +387,7 @@
               <w:lang w:eastAsia="en-US" w:bidi="ar-SA"/>
             </w:rPr>
           </w:pPr>
-          <w:hyperlink w:anchor="_Toc74669258" w:history="1">
+          <w:hyperlink w:anchor="_Toc75369824" w:history="1">
             <w:r>
               <w:rPr>
                 <w:rStyle w:val="Hyperlink"/>
@@ -409,7 +425,7 @@
               <w:rPr>
                 <w:webHidden/>
               </w:rPr>
-              <w:instrText xml:space="preserve"> PAGEREF _Toc74669258 \h </w:instrText>
+              <w:instrText xml:space="preserve"> PAGEREF _Toc75369824 \h </w:instrText>
             </w:r>
             <w:r>
               <w:rPr>
@@ -451,7 +467,7 @@
               <w:lang w:val="en-US" w:eastAsia="en-US" w:bidi="ar-SA"/>
             </w:rPr>
           </w:pPr>
-          <w:hyperlink w:anchor="_Toc74669259" w:history="1">
+          <w:hyperlink w:anchor="_Toc75369825" w:history="1">
             <w:r>
               <w:rPr>
                 <w:rStyle w:val="Hyperlink"/>
@@ -491,7 +507,7 @@
               <w:rPr>
                 <w:webHidden/>
               </w:rPr>
-              <w:instrText xml:space="preserve"> PAGEREF _Toc74669259 \h </w:instrText>
+              <w:instrText xml:space="preserve"> PAGEREF _Toc75369825 \h </w:instrText>
             </w:r>
             <w:r>
               <w:rPr>
@@ -528,7 +544,7 @@
               <w:lang w:eastAsia="en-US" w:bidi="ar-SA"/>
             </w:rPr>
           </w:pPr>
-          <w:hyperlink w:anchor="_Toc74669260" w:history="1">
+          <w:hyperlink w:anchor="_Toc75369826" w:history="1">
             <w:r>
               <w:rPr>
                 <w:rStyle w:val="Hyperlink"/>
@@ -566,7 +582,7 @@
               <w:rPr>
                 <w:webHidden/>
               </w:rPr>
-              <w:instrText xml:space="preserve"> PAGEREF _Toc74669260 \h </w:instrText>
+              <w:instrText xml:space="preserve"> PAGEREF _Toc75369826 \h </w:instrText>
             </w:r>
             <w:r>
               <w:rPr>
@@ -603,7 +619,7 @@
               <w:lang w:eastAsia="en-US" w:bidi="ar-SA"/>
             </w:rPr>
           </w:pPr>
-          <w:hyperlink w:anchor="_Toc74669261" w:history="1">
+          <w:hyperlink w:anchor="_Toc75369827" w:history="1">
             <w:r>
               <w:rPr>
                 <w:rStyle w:val="Hyperlink"/>
@@ -641,7 +657,7 @@
               <w:rPr>
                 <w:webHidden/>
               </w:rPr>
-              <w:instrText xml:space="preserve"> PAGEREF _Toc74669261 \h </w:instrText>
+              <w:instrText xml:space="preserve"> PAGEREF _Toc75369827 \h </w:instrText>
             </w:r>
             <w:r>
               <w:rPr>
@@ -683,7 +699,7 @@
               <w:lang w:val="en-US" w:eastAsia="en-US" w:bidi="ar-SA"/>
             </w:rPr>
           </w:pPr>
-          <w:hyperlink w:anchor="_Toc74669262" w:history="1">
+          <w:hyperlink w:anchor="_Toc75369828" w:history="1">
             <w:r>
               <w:rPr>
                 <w:rStyle w:val="Hyperlink"/>
@@ -723,7 +739,7 @@
               <w:rPr>
                 <w:webHidden/>
               </w:rPr>
-              <w:instrText xml:space="preserve"> PAGEREF _Toc74669262 \h </w:instrText>
+              <w:instrText xml:space="preserve"> PAGEREF _Toc75369828 \h </w:instrText>
             </w:r>
             <w:r>
               <w:rPr>
@@ -760,7 +776,7 @@
               <w:lang w:eastAsia="en-US" w:bidi="ar-SA"/>
             </w:rPr>
           </w:pPr>
-          <w:hyperlink w:anchor="_Toc74669263" w:history="1">
+          <w:hyperlink w:anchor="_Toc75369829" w:history="1">
             <w:r>
               <w:rPr>
                 <w:rStyle w:val="Hyperlink"/>
@@ -798,7 +814,7 @@
               <w:rPr>
                 <w:webHidden/>
               </w:rPr>
-              <w:instrText xml:space="preserve"> PAGEREF _Toc74669263 \h </w:instrText>
+              <w:instrText xml:space="preserve"> PAGEREF _Toc75369829 \h </w:instrText>
             </w:r>
             <w:r>
               <w:rPr>
@@ -835,7 +851,7 @@
               <w:lang w:eastAsia="en-US" w:bidi="ar-SA"/>
             </w:rPr>
           </w:pPr>
-          <w:hyperlink w:anchor="_Toc74669264" w:history="1">
+          <w:hyperlink w:anchor="_Toc75369830" w:history="1">
             <w:r>
               <w:rPr>
                 <w:rStyle w:val="Hyperlink"/>
@@ -873,7 +889,7 @@
               <w:rPr>
                 <w:webHidden/>
               </w:rPr>
-              <w:instrText xml:space="preserve"> PAGEREF _Toc74669264 \h </w:instrText>
+              <w:instrText xml:space="preserve"> PAGEREF _Toc75369830 \h </w:instrText>
             </w:r>
             <w:r>
               <w:rPr>
@@ -910,7 +926,7 @@
               <w:lang w:eastAsia="en-US" w:bidi="ar-SA"/>
             </w:rPr>
           </w:pPr>
-          <w:hyperlink w:anchor="_Toc74669265" w:history="1">
+          <w:hyperlink w:anchor="_Toc75369831" w:history="1">
             <w:r>
               <w:rPr>
                 <w:rStyle w:val="Hyperlink"/>
@@ -930,7 +946,7 @@
               <w:rPr>
                 <w:rStyle w:val="Hyperlink"/>
               </w:rPr>
-              <w:t>Artifacts repository [Optional]</w:t>
+              <w:t>Artifacts repository</w:t>
             </w:r>
             <w:r>
               <w:rPr>
@@ -948,7 +964,7 @@
               <w:rPr>
                 <w:webHidden/>
               </w:rPr>
-              <w:instrText xml:space="preserve"> PAGEREF _Toc74669265 \h </w:instrText>
+              <w:instrText xml:space="preserve"> PAGEREF _Toc75369831 \h </w:instrText>
             </w:r>
             <w:r>
               <w:rPr>
@@ -990,7 +1006,7 @@
               <w:lang w:val="en-US" w:eastAsia="en-US" w:bidi="ar-SA"/>
             </w:rPr>
           </w:pPr>
-          <w:hyperlink w:anchor="_Toc74669266" w:history="1">
+          <w:hyperlink w:anchor="_Toc75369832" w:history="1">
             <w:r>
               <w:rPr>
                 <w:rStyle w:val="Hyperlink"/>
@@ -1030,7 +1046,7 @@
               <w:rPr>
                 <w:webHidden/>
               </w:rPr>
-              <w:instrText xml:space="preserve"> PAGEREF _Toc74669266 \h </w:instrText>
+              <w:instrText xml:space="preserve"> PAGEREF _Toc75369832 \h </w:instrText>
             </w:r>
             <w:r>
               <w:rPr>
@@ -1067,7 +1083,7 @@
               <w:lang w:eastAsia="en-US" w:bidi="ar-SA"/>
             </w:rPr>
           </w:pPr>
-          <w:hyperlink w:anchor="_Toc74669267" w:history="1">
+          <w:hyperlink w:anchor="_Toc75369833" w:history="1">
             <w:r>
               <w:rPr>
                 <w:rStyle w:val="Hyperlink"/>
@@ -1105,7 +1121,7 @@
               <w:rPr>
                 <w:webHidden/>
               </w:rPr>
-              <w:instrText xml:space="preserve"> PAGEREF _Toc74669267 \h </w:instrText>
+              <w:instrText xml:space="preserve"> PAGEREF _Toc75369833 \h </w:instrText>
             </w:r>
             <w:r>
               <w:rPr>
@@ -1142,7 +1158,7 @@
               <w:lang w:eastAsia="en-US" w:bidi="ar-SA"/>
             </w:rPr>
           </w:pPr>
-          <w:hyperlink w:anchor="_Toc74669268" w:history="1">
+          <w:hyperlink w:anchor="_Toc75369834" w:history="1">
             <w:r>
               <w:rPr>
                 <w:rStyle w:val="Hyperlink"/>
@@ -1180,7 +1196,7 @@
               <w:rPr>
                 <w:webHidden/>
               </w:rPr>
-              <w:instrText xml:space="preserve"> PAGEREF _Toc74669268 \h </w:instrText>
+              <w:instrText xml:space="preserve"> PAGEREF _Toc75369834 \h </w:instrText>
             </w:r>
             <w:r>
               <w:rPr>
@@ -1217,7 +1233,7 @@
               <w:lang w:eastAsia="en-US" w:bidi="ar-SA"/>
             </w:rPr>
           </w:pPr>
-          <w:hyperlink w:anchor="_Toc74669269" w:history="1">
+          <w:hyperlink w:anchor="_Toc75369835" w:history="1">
             <w:r>
               <w:rPr>
                 <w:rStyle w:val="Hyperlink"/>
@@ -1255,7 +1271,7 @@
               <w:rPr>
                 <w:webHidden/>
               </w:rPr>
-              <w:instrText xml:space="preserve"> PAGEREF _Toc74669269 \h </w:instrText>
+              <w:instrText xml:space="preserve"> PAGEREF _Toc75369835 \h </w:instrText>
             </w:r>
             <w:r>
               <w:rPr>
@@ -1292,7 +1308,7 @@
               <w:lang w:eastAsia="en-US" w:bidi="ar-SA"/>
             </w:rPr>
           </w:pPr>
-          <w:hyperlink w:anchor="_Toc74669270" w:history="1">
+          <w:hyperlink w:anchor="_Toc75369836" w:history="1">
             <w:r>
               <w:rPr>
                 <w:rStyle w:val="Hyperlink"/>
@@ -1330,7 +1346,7 @@
               <w:rPr>
                 <w:webHidden/>
               </w:rPr>
-              <w:instrText xml:space="preserve"> PAGEREF _Toc74669270 \h </w:instrText>
+              <w:instrText xml:space="preserve"> PAGEREF _Toc75369836 \h </w:instrText>
             </w:r>
             <w:r>
               <w:rPr>
@@ -1367,7 +1383,7 @@
               <w:lang w:eastAsia="en-US" w:bidi="ar-SA"/>
             </w:rPr>
           </w:pPr>
-          <w:hyperlink w:anchor="_Toc74669271" w:history="1">
+          <w:hyperlink w:anchor="_Toc75369837" w:history="1">
             <w:r>
               <w:rPr>
                 <w:rStyle w:val="Hyperlink"/>
@@ -1387,7 +1403,7 @@
               <w:rPr>
                 <w:rStyle w:val="Hyperlink"/>
               </w:rPr>
-              <w:t>Performance testing [Optional]</w:t>
+              <w:t>Performance testing</w:t>
             </w:r>
             <w:r>
               <w:rPr>
@@ -1405,7 +1421,7 @@
               <w:rPr>
                 <w:webHidden/>
               </w:rPr>
-              <w:instrText xml:space="preserve"> PAGEREF _Toc74669271 \h </w:instrText>
+              <w:instrText xml:space="preserve"> PAGEREF _Toc75369837 \h </w:instrText>
             </w:r>
             <w:r>
               <w:rPr>
@@ -1475,29 +1491,29 @@
       <w:pPr>
         <w:pStyle w:val="Heading1"/>
       </w:pPr>
-      <w:bookmarkStart w:id="1" w:name="_Toc74669256"/>
+      <w:bookmarkStart w:id="2" w:name="_Toc75369822"/>
       <w:r>
         <w:lastRenderedPageBreak/>
         <w:t>Project Management</w:t>
       </w:r>
-      <w:bookmarkEnd w:id="1"/>
+      <w:bookmarkEnd w:id="2"/>
     </w:p>
     <w:p>
       <w:pPr>
         <w:pStyle w:val="Heading2"/>
       </w:pPr>
-      <w:bookmarkStart w:id="2" w:name="_md5rnv5xuu8" w:colFirst="0" w:colLast="0"/>
-      <w:bookmarkStart w:id="3" w:name="_Toc39437013"/>
-      <w:bookmarkStart w:id="4" w:name="_Toc74669257"/>
-      <w:bookmarkEnd w:id="2"/>
+      <w:bookmarkStart w:id="3" w:name="_md5rnv5xuu8" w:colFirst="0" w:colLast="0"/>
+      <w:bookmarkStart w:id="4" w:name="_Toc39437013"/>
+      <w:bookmarkStart w:id="5" w:name="_Toc75369823"/>
+      <w:bookmarkEnd w:id="3"/>
       <w:r>
         <w:t xml:space="preserve">Team and </w:t>
       </w:r>
-      <w:bookmarkEnd w:id="3"/>
+      <w:bookmarkEnd w:id="4"/>
       <w:r>
         <w:t>roles</w:t>
       </w:r>
-      <w:bookmarkEnd w:id="4"/>
+      <w:bookmarkEnd w:id="5"/>
     </w:p>
     <w:tbl>
       <w:tblPr>
@@ -1934,18 +1950,18 @@
       <w:pPr>
         <w:pStyle w:val="Heading2"/>
       </w:pPr>
-      <w:bookmarkStart w:id="5" w:name="_r6fsb2up7tph" w:colFirst="0" w:colLast="0"/>
-      <w:bookmarkStart w:id="6" w:name="_Toc39437014"/>
-      <w:bookmarkStart w:id="7" w:name="_Toc74669258"/>
-      <w:bookmarkEnd w:id="5"/>
+      <w:bookmarkStart w:id="6" w:name="_r6fsb2up7tph" w:colFirst="0" w:colLast="0"/>
+      <w:bookmarkStart w:id="7" w:name="_Toc39437014"/>
+      <w:bookmarkStart w:id="8" w:name="_Toc75369824"/>
+      <w:bookmarkEnd w:id="6"/>
       <w:r>
         <w:t>Agile b</w:t>
       </w:r>
       <w:r>
         <w:t>acklog management and work assignment</w:t>
       </w:r>
-      <w:bookmarkEnd w:id="6"/>
       <w:bookmarkEnd w:id="7"/>
+      <w:bookmarkEnd w:id="8"/>
     </w:p>
     <w:p>
       <w:pPr>
@@ -2104,7 +2120,19 @@
         <w:rPr>
           <w:lang w:val="en"/>
         </w:rPr>
-        <w:t xml:space="preserve">to the “DONE” </w:t>
+        <w:t>to the “</w:t>
+      </w:r>
+      <w:r>
+        <w:rPr>
+          <w:lang w:val="en"/>
+        </w:rPr>
+        <w:t>TESTING</w:t>
+      </w:r>
+      <w:r>
+        <w:rPr>
+          <w:lang w:val="en"/>
+        </w:rPr>
+        <w:t xml:space="preserve">” </w:t>
       </w:r>
       <w:r>
         <w:rPr>
@@ -2116,6 +2144,12 @@
         <w:rPr>
           <w:lang w:val="en"/>
         </w:rPr>
+        <w:t xml:space="preserve"> if needed and finally into the “DONE” section</w:t>
+      </w:r>
+      <w:r>
+        <w:rPr>
+          <w:lang w:val="en"/>
+        </w:rPr>
         <w:t>. Besides the title and the description each item will have an assignee, zero or more co-assignees, one or more labels and a story point estimate from 1 to 4</w:t>
       </w:r>
       <w:r>
@@ -2124,6 +2158,110 @@
         </w:rPr>
         <w:t xml:space="preserve"> depending on the effort required to perform the task, 1 being the easiest and 4 the hardest.</w:t>
       </w:r>
+      <w:r>
+        <w:rPr>
+          <w:lang w:val="en"/>
+        </w:rPr>
+        <w:t xml:space="preserve"> The link to the project backlog can be found on the project’s README.</w:t>
+      </w:r>
+    </w:p>
+    <w:p>
+      <w:pPr>
+        <w:pStyle w:val="Heading1"/>
+      </w:pPr>
+      <w:bookmarkStart w:id="9" w:name="_dpkzb29i9w7a" w:colFirst="0" w:colLast="0"/>
+      <w:bookmarkStart w:id="10" w:name="_sclhyngo3qyn" w:colFirst="0" w:colLast="0"/>
+      <w:bookmarkStart w:id="11" w:name="_Toc75369825"/>
+      <w:bookmarkStart w:id="12" w:name="_Toc39437016"/>
+      <w:bookmarkEnd w:id="9"/>
+      <w:bookmarkEnd w:id="10"/>
+      <w:r>
+        <w:t>Code quality management</w:t>
+      </w:r>
+      <w:bookmarkEnd w:id="11"/>
+      <w:r>
+        <w:t xml:space="preserve"> </w:t>
+      </w:r>
+      <w:bookmarkEnd w:id="12"/>
+    </w:p>
+    <w:p>
+      <w:pPr>
+        <w:pStyle w:val="Heading2"/>
+      </w:pPr>
+      <w:bookmarkStart w:id="13" w:name="_mngurqdxamft" w:colFirst="0" w:colLast="0"/>
+      <w:bookmarkStart w:id="14" w:name="_Toc39437017"/>
+      <w:bookmarkStart w:id="15" w:name="_Toc75369826"/>
+      <w:bookmarkEnd w:id="13"/>
+      <w:r>
+        <w:t>Guidelines for contributors (coding style)</w:t>
+      </w:r>
+      <w:bookmarkEnd w:id="14"/>
+      <w:bookmarkEnd w:id="15"/>
+    </w:p>
+    <w:p>
+      <w:pPr>
+        <w:rPr>
+          <w:lang w:val="en"/>
+        </w:rPr>
+      </w:pPr>
+      <w:r>
+        <w:rPr>
+          <w:lang w:val="en"/>
+        </w:rPr>
+        <w:t>In this project</w:t>
+      </w:r>
+      <w:r>
+        <w:rPr>
+          <w:lang w:val="en"/>
+        </w:rPr>
+        <w:t xml:space="preserve"> we decided to use the Mozilla coding style available in the following link: </w:t>
+      </w:r>
+      <w:r>
+        <w:fldChar w:fldCharType="begin"/>
+      </w:r>
+      <w:r>
+        <w:rPr>
+          <w:lang w:val="en-US"/>
+        </w:rPr>
+        <w:instrText xml:space="preserve"> HYPERLINK "https://firefox-source-docs.mozilla.org/code-quality/coding-style/index.html" </w:instrText>
+      </w:r>
+      <w:r>
+        <w:fldChar w:fldCharType="separate"/>
+      </w:r>
+      <w:r>
+        <w:rPr>
+          <w:rStyle w:val="Hyperlink"/>
+          <w:lang w:val="en"/>
+        </w:rPr>
+        <w:t>https://firefox-source-docs.mozilla.org/code-quality/coding-style/index.html</w:t>
+      </w:r>
+      <w:r>
+        <w:rPr>
+          <w:rStyle w:val="Hyperlink"/>
+          <w:lang w:val="en"/>
+        </w:rPr>
+        <w:fldChar w:fldCharType="end"/>
+      </w:r>
+      <w:r>
+        <w:rPr>
+          <w:lang w:val="en"/>
+        </w:rPr>
+        <w:t>.</w:t>
+      </w:r>
+    </w:p>
+    <w:p>
+      <w:pPr>
+        <w:pStyle w:val="Heading2"/>
+      </w:pPr>
+      <w:bookmarkStart w:id="16" w:name="_am60dg50tabv" w:colFirst="0" w:colLast="0"/>
+      <w:bookmarkStart w:id="17" w:name="_2b56b2jp0o22" w:colFirst="0" w:colLast="0"/>
+      <w:bookmarkStart w:id="18" w:name="_Toc75369827"/>
+      <w:bookmarkEnd w:id="16"/>
+      <w:bookmarkEnd w:id="17"/>
+      <w:r>
+        <w:t>Code quality metrics</w:t>
+      </w:r>
+      <w:bookmarkEnd w:id="18"/>
     </w:p>
     <w:p>
       <w:pPr>
@@ -2134,101 +2272,50 @@
           <w:right w:val="nil"/>
           <w:between w:val="nil"/>
         </w:pBdr>
-        <w:jc w:val="both"/>
-        <w:rPr>
-          <w:lang w:val="en"/>
-        </w:rPr>
-      </w:pPr>
-      <w:hyperlink r:id="rId11" w:history="1">
-        <w:r>
-          <w:rPr>
-            <w:rStyle w:val="Hyperlink"/>
-            <w:lang w:val="en"/>
-          </w:rPr>
-          <w:t>https://pedromiglou.atlassian.net/jira/software/projects/TQSPROJ/boards/4</w:t>
-        </w:r>
-      </w:hyperlink>
-    </w:p>
-    <w:p>
-      <w:pPr>
-        <w:pStyle w:val="Heading1"/>
-      </w:pPr>
-      <w:bookmarkStart w:id="8" w:name="_dpkzb29i9w7a" w:colFirst="0" w:colLast="0"/>
-      <w:bookmarkStart w:id="9" w:name="_sclhyngo3qyn" w:colFirst="0" w:colLast="0"/>
-      <w:bookmarkStart w:id="10" w:name="_Toc39437016"/>
-      <w:bookmarkStart w:id="11" w:name="_Toc74669259"/>
-      <w:bookmarkEnd w:id="8"/>
-      <w:bookmarkEnd w:id="9"/>
-      <w:r>
-        <w:t>Code quality management</w:t>
-      </w:r>
-      <w:bookmarkEnd w:id="11"/>
-      <w:r>
-        <w:t xml:space="preserve"> </w:t>
-      </w:r>
-      <w:bookmarkEnd w:id="10"/>
-    </w:p>
-    <w:p>
-      <w:pPr>
-        <w:pStyle w:val="Heading2"/>
-      </w:pPr>
-      <w:bookmarkStart w:id="12" w:name="_mngurqdxamft" w:colFirst="0" w:colLast="0"/>
-      <w:bookmarkStart w:id="13" w:name="_Toc39437017"/>
-      <w:bookmarkStart w:id="14" w:name="_Toc74669260"/>
-      <w:bookmarkEnd w:id="12"/>
-      <w:r>
-        <w:t>Guidelines for contributors (coding style)</w:t>
-      </w:r>
-      <w:bookmarkEnd w:id="13"/>
-      <w:bookmarkEnd w:id="14"/>
-    </w:p>
-    <w:p>
-      <w:pPr>
-        <w:rPr>
-          <w:lang w:val="en"/>
-        </w:rPr>
-      </w:pPr>
-      <w:r>
-        <w:rPr>
-          <w:lang w:val="en"/>
-        </w:rPr>
-        <w:t>In this project</w:t>
-      </w:r>
-      <w:r>
-        <w:rPr>
-          <w:lang w:val="en"/>
-        </w:rPr>
-        <w:t xml:space="preserve"> we decided to use the Mozilla coding style available in the following link: </w:t>
-      </w:r>
-      <w:hyperlink r:id="rId12" w:history="1">
-        <w:r>
-          <w:rPr>
-            <w:rStyle w:val="Hyperlink"/>
-            <w:lang w:val="en"/>
-          </w:rPr>
-          <w:t>https://firefox-source-docs.mozilla.org/code-quality/coding-style/index.html</w:t>
-        </w:r>
-      </w:hyperlink>
-      <w:r>
-        <w:rPr>
-          <w:lang w:val="en"/>
-        </w:rPr>
-        <w:t>.</w:t>
-      </w:r>
-    </w:p>
-    <w:p>
-      <w:pPr>
-        <w:pStyle w:val="Heading2"/>
-      </w:pPr>
-      <w:bookmarkStart w:id="15" w:name="_am60dg50tabv" w:colFirst="0" w:colLast="0"/>
-      <w:bookmarkStart w:id="16" w:name="_2b56b2jp0o22" w:colFirst="0" w:colLast="0"/>
-      <w:bookmarkStart w:id="17" w:name="_Toc74669261"/>
-      <w:bookmarkEnd w:id="15"/>
-      <w:bookmarkEnd w:id="16"/>
-      <w:r>
-        <w:t>Code quality metrics</w:t>
-      </w:r>
-      <w:bookmarkEnd w:id="17"/>
+        <w:rPr>
+          <w:lang w:val="en"/>
+        </w:rPr>
+      </w:pPr>
+      <w:r>
+        <w:rPr>
+          <w:lang w:val="en"/>
+        </w:rPr>
+        <w:t xml:space="preserve">To obtain a static code analysis of the project the tool </w:t>
+      </w:r>
+      <w:proofErr w:type="spellStart"/>
+      <w:r>
+        <w:rPr>
+          <w:lang w:val="en"/>
+        </w:rPr>
+        <w:t>sonarcloud</w:t>
+      </w:r>
+      <w:proofErr w:type="spellEnd"/>
+      <w:r>
+        <w:rPr>
+          <w:lang w:val="en"/>
+        </w:rPr>
+        <w:t xml:space="preserve"> was used. There we have four dashboards, two of them being the two Spring Boot APIs and the other two for the two React Web Applications.</w:t>
+      </w:r>
+      <w:r>
+        <w:rPr>
+          <w:lang w:val="en"/>
+        </w:rPr>
+        <w:t xml:space="preserve"> The link for all </w:t>
+      </w:r>
+      <w:proofErr w:type="spellStart"/>
+      <w:r>
+        <w:rPr>
+          <w:lang w:val="en"/>
+        </w:rPr>
+        <w:t>sonarcloud</w:t>
+      </w:r>
+      <w:proofErr w:type="spellEnd"/>
+      <w:r>
+        <w:rPr>
+          <w:lang w:val="en"/>
+        </w:rPr>
+        <w:t xml:space="preserve"> dashboards can be found on the project’s README.</w:t>
+      </w:r>
     </w:p>
     <w:p>
       <w:pPr>
@@ -2245,173 +2332,9 @@
       </w:pPr>
       <w:r>
         <w:rPr>
-          <w:lang w:val="en"/>
-        </w:rPr>
-        <w:t>To obtain a static code analysis of the project the tool “</w:t>
-      </w:r>
-      <w:proofErr w:type="spellStart"/>
-      <w:r>
-        <w:rPr>
-          <w:lang w:val="en"/>
-        </w:rPr>
-        <w:t>sonarcloud</w:t>
-      </w:r>
-      <w:proofErr w:type="spellEnd"/>
-      <w:r>
-        <w:rPr>
-          <w:lang w:val="en"/>
-        </w:rPr>
-        <w:t>” was used. There we have four dashboards, two of them being the two Spring Boot APIs and the other two for the two React Web Applications.</w:t>
-      </w:r>
-    </w:p>
-    <w:p>
-      <w:pPr>
-        <w:pBdr>
-          <w:top w:val="nil"/>
-          <w:left w:val="nil"/>
-          <w:bottom w:val="nil"/>
-          <w:right w:val="nil"/>
-          <w:between w:val="nil"/>
-        </w:pBdr>
-        <w:rPr>
-          <w:lang w:val="en"/>
-        </w:rPr>
-      </w:pPr>
-      <w:r>
-        <w:rPr>
-          <w:lang w:val="en"/>
-        </w:rPr>
-        <w:t xml:space="preserve">Deliveries API - </w:t>
-      </w:r>
-      <w:hyperlink r:id="rId13" w:history="1">
-        <w:r>
-          <w:rPr>
-            <w:rStyle w:val="Hyperlink"/>
-            <w:lang w:val="en"/>
-          </w:rPr>
-          <w:t>https://sonarcloud.io/dashboard?id=Deliveries_Server</w:t>
-        </w:r>
-      </w:hyperlink>
-    </w:p>
-    <w:p>
-      <w:pPr>
-        <w:pBdr>
-          <w:top w:val="nil"/>
-          <w:left w:val="nil"/>
-          <w:bottom w:val="nil"/>
-          <w:right w:val="nil"/>
-          <w:between w:val="nil"/>
-        </w:pBdr>
-        <w:rPr>
-          <w:lang w:val="en"/>
-        </w:rPr>
-      </w:pPr>
-      <w:r>
-        <w:rPr>
-          <w:lang w:val="en"/>
-        </w:rPr>
-        <w:t xml:space="preserve">Deliveries WebApp - </w:t>
-      </w:r>
-      <w:hyperlink r:id="rId14" w:history="1">
-        <w:r>
-          <w:rPr>
-            <w:rStyle w:val="Hyperlink"/>
-            <w:lang w:val="en"/>
-          </w:rPr>
-          <w:t>https://sonarcloud.io/dashboard?id=Deliveries_WebApp</w:t>
-        </w:r>
-      </w:hyperlink>
-    </w:p>
-    <w:p>
-      <w:pPr>
-        <w:pBdr>
-          <w:top w:val="nil"/>
-          <w:left w:val="nil"/>
-          <w:bottom w:val="nil"/>
-          <w:right w:val="nil"/>
-          <w:between w:val="nil"/>
-        </w:pBdr>
-        <w:rPr>
-          <w:lang w:val="en"/>
-        </w:rPr>
-      </w:pPr>
-      <w:r>
-        <w:rPr>
-          <w:lang w:val="en"/>
-        </w:rPr>
-        <w:t xml:space="preserve">Orders API - </w:t>
-      </w:r>
-      <w:hyperlink r:id="rId15" w:history="1">
-        <w:r>
-          <w:rPr>
-            <w:rStyle w:val="Hyperlink"/>
-            <w:lang w:val="en"/>
-          </w:rPr>
-          <w:t>https://sonarcloud.io/dashboard?id=Orders_Server</w:t>
-        </w:r>
-      </w:hyperlink>
-    </w:p>
-    <w:p>
-      <w:pPr>
-        <w:pBdr>
-          <w:top w:val="nil"/>
-          <w:left w:val="nil"/>
-          <w:bottom w:val="nil"/>
-          <w:right w:val="nil"/>
-          <w:between w:val="nil"/>
-        </w:pBdr>
-        <w:rPr>
-          <w:lang w:val="en"/>
-        </w:rPr>
-      </w:pPr>
-      <w:r>
-        <w:rPr>
-          <w:lang w:val="en"/>
+          <w:noProof/>
         </w:rPr>
         <w:lastRenderedPageBreak/>
-        <w:t xml:space="preserve">Orders WebApp - </w:t>
-      </w:r>
-      <w:hyperlink r:id="rId16" w:history="1">
-        <w:r>
-          <w:rPr>
-            <w:rStyle w:val="Hyperlink"/>
-            <w:lang w:val="en"/>
-          </w:rPr>
-          <w:t>https://sonarcloud.io/dashboard?id=Orders_WebApp</w:t>
-        </w:r>
-      </w:hyperlink>
-    </w:p>
-    <w:p>
-      <w:pPr>
-        <w:pBdr>
-          <w:top w:val="nil"/>
-          <w:left w:val="nil"/>
-          <w:bottom w:val="nil"/>
-          <w:right w:val="nil"/>
-          <w:between w:val="nil"/>
-        </w:pBdr>
-        <w:rPr>
-          <w:lang w:val="en"/>
-        </w:rPr>
-      </w:pPr>
-    </w:p>
-    <w:p>
-      <w:pPr>
-        <w:pBdr>
-          <w:top w:val="nil"/>
-          <w:left w:val="nil"/>
-          <w:bottom w:val="nil"/>
-          <w:right w:val="nil"/>
-          <w:between w:val="nil"/>
-        </w:pBdr>
-        <w:rPr>
-          <w:lang w:val="en"/>
-        </w:rPr>
-      </w:pPr>
-      <w:r>
-        <w:rPr>
-          <w:noProof/>
-        </w:rPr>
         <mc:AlternateContent>
           <mc:Choice Requires="wps">
             <w:drawing>
@@ -2554,7 +2477,7 @@
                     <pic:cNvPicPr/>
                   </pic:nvPicPr>
                   <pic:blipFill>
-                    <a:blip r:embed="rId17">
+                    <a:blip r:embed="rId11">
                       <a:extLst>
                         <a:ext uri="{28A0092B-C50C-407E-A947-70E740481C1C}">
                           <a14:useLocalDpi xmlns:a14="http://schemas.microsoft.com/office/drawing/2010/main" val="0"/>
@@ -2597,7 +2520,13 @@
         <w:rPr>
           <w:lang w:val="en"/>
         </w:rPr>
-        <w:t>Sonarcloud’s</w:t>
+        <w:t>s</w:t>
+      </w:r>
+      <w:r>
+        <w:rPr>
+          <w:lang w:val="en"/>
+        </w:rPr>
+        <w:t>onarcloud’s</w:t>
       </w:r>
       <w:proofErr w:type="spellEnd"/>
       <w:r>
@@ -2810,7 +2739,7 @@
                     <pic:cNvPicPr/>
                   </pic:nvPicPr>
                   <pic:blipFill>
-                    <a:blip r:embed="rId18">
+                    <a:blip r:embed="rId12">
                       <a:extLst>
                         <a:ext uri="{28A0092B-C50C-407E-A947-70E740481C1C}">
                           <a14:useLocalDpi xmlns:a14="http://schemas.microsoft.com/office/drawing/2010/main" val="0"/>
@@ -2867,7 +2796,13 @@
         <w:rPr>
           <w:lang w:val="en"/>
         </w:rPr>
-        <w:t>Sonarcloud</w:t>
+        <w:t>s</w:t>
+      </w:r>
+      <w:r>
+        <w:rPr>
+          <w:lang w:val="en"/>
+        </w:rPr>
+        <w:t>onarcloud</w:t>
       </w:r>
       <w:proofErr w:type="spellEnd"/>
       <w:r>
@@ -2905,7 +2840,13 @@
         <w:rPr>
           <w:lang w:val="en"/>
         </w:rPr>
-        <w:t>Sonarcloud’s</w:t>
+        <w:t>s</w:t>
+      </w:r>
+      <w:r>
+        <w:rPr>
+          <w:lang w:val="en"/>
+        </w:rPr>
+        <w:t>onarcloud’s</w:t>
       </w:r>
       <w:proofErr w:type="spellEnd"/>
       <w:r>
@@ -2919,29 +2860,29 @@
       <w:pPr>
         <w:pStyle w:val="Heading1"/>
       </w:pPr>
-      <w:bookmarkStart w:id="18" w:name="_9uly2tsvzez9" w:colFirst="0" w:colLast="0"/>
-      <w:bookmarkStart w:id="19" w:name="_nzjsi1tu722k" w:colFirst="0" w:colLast="0"/>
-      <w:bookmarkStart w:id="20" w:name="_Toc39437022"/>
-      <w:bookmarkStart w:id="21" w:name="_Toc74669262"/>
-      <w:bookmarkEnd w:id="18"/>
+      <w:bookmarkStart w:id="19" w:name="_9uly2tsvzez9" w:colFirst="0" w:colLast="0"/>
+      <w:bookmarkStart w:id="20" w:name="_nzjsi1tu722k" w:colFirst="0" w:colLast="0"/>
+      <w:bookmarkStart w:id="21" w:name="_Toc39437022"/>
+      <w:bookmarkStart w:id="22" w:name="_Toc75369828"/>
       <w:bookmarkEnd w:id="19"/>
+      <w:bookmarkEnd w:id="20"/>
       <w:r>
         <w:t>Continuous delivery pipeline (CI/CD)</w:t>
       </w:r>
-      <w:bookmarkEnd w:id="20"/>
       <w:bookmarkEnd w:id="21"/>
+      <w:bookmarkEnd w:id="22"/>
     </w:p>
     <w:p>
       <w:pPr>
         <w:pStyle w:val="Heading2"/>
       </w:pPr>
-      <w:bookmarkStart w:id="22" w:name="_Toc39437018"/>
-      <w:bookmarkStart w:id="23" w:name="_Toc74669263"/>
+      <w:bookmarkStart w:id="23" w:name="_Toc39437018"/>
+      <w:bookmarkStart w:id="24" w:name="_Toc75369829"/>
       <w:r>
         <w:t>Development workflow</w:t>
       </w:r>
-      <w:bookmarkEnd w:id="22"/>
       <w:bookmarkEnd w:id="23"/>
+      <w:bookmarkEnd w:id="24"/>
       <w:r>
         <w:t xml:space="preserve"> </w:t>
       </w:r>
@@ -2979,14 +2920,12 @@
         </w:rPr>
         <w:t xml:space="preserve"> </w:t>
       </w:r>
-      <w:proofErr w:type="spellStart"/>
-      <w:r>
-        <w:rPr>
-          <w:lang w:val="en"/>
-        </w:rPr>
-        <w:t>worflow</w:t>
-      </w:r>
-      <w:proofErr w:type="spellEnd"/>
+      <w:r>
+        <w:rPr>
+          <w:lang w:val="en"/>
+        </w:rPr>
+        <w:t>workflow</w:t>
+      </w:r>
       <w:r>
         <w:rPr>
           <w:lang w:val="en"/>
@@ -3392,18 +3331,18 @@
         </w:rPr>
         <w:t xml:space="preserve"> successfully deployed in a production environment.</w:t>
       </w:r>
-      <w:bookmarkStart w:id="24" w:name="_abf4zzsx62ec" w:colFirst="0" w:colLast="0"/>
-      <w:bookmarkEnd w:id="24"/>
+      <w:bookmarkStart w:id="25" w:name="_abf4zzsx62ec" w:colFirst="0" w:colLast="0"/>
+      <w:bookmarkEnd w:id="25"/>
     </w:p>
     <w:p>
       <w:pPr>
         <w:pStyle w:val="Heading2"/>
       </w:pPr>
-      <w:bookmarkStart w:id="25" w:name="_Toc74669264"/>
+      <w:bookmarkStart w:id="26" w:name="_Toc75369830"/>
       <w:r>
         <w:t>CI/CD pipeline and tools</w:t>
       </w:r>
-      <w:bookmarkEnd w:id="25"/>
+      <w:bookmarkEnd w:id="26"/>
     </w:p>
     <w:p>
       <w:pPr>
@@ -3572,7 +3511,7 @@
         <w:rPr>
           <w:lang w:val="en"/>
         </w:rPr>
-        <w:t>with “</w:t>
+        <w:t xml:space="preserve">with </w:t>
       </w:r>
       <w:proofErr w:type="spellStart"/>
       <w:r>
@@ -3582,12 +3521,6 @@
         <w:t>sonarcloud</w:t>
       </w:r>
       <w:proofErr w:type="spellEnd"/>
-      <w:r>
-        <w:rPr>
-          <w:lang w:val="en"/>
-        </w:rPr>
-        <w:t>”</w:t>
-      </w:r>
       <w:r>
         <w:rPr>
           <w:lang w:val="en"/>
@@ -3734,23 +3667,41 @@
         <w:rPr>
           <w:lang w:val="en-US"/>
         </w:rPr>
-        <w:t>to run these docker containers on the VM provided by the teacher.</w:t>
+        <w:t>to run these docker containers on the VM provided by the teacher</w:t>
+      </w:r>
+      <w:r>
+        <w:rPr>
+          <w:lang w:val="en-US"/>
+        </w:rPr>
+        <w:t xml:space="preserve"> alongside 2 databases</w:t>
+      </w:r>
+      <w:r>
+        <w:rPr>
+          <w:lang w:val="en-US"/>
+        </w:rPr>
+        <w:t xml:space="preserve"> which are configured with volumes so that the data is not deleted</w:t>
+      </w:r>
+      <w:r>
+        <w:rPr>
+          <w:lang w:val="en-US"/>
+        </w:rPr>
+        <w:t>.</w:t>
       </w:r>
     </w:p>
     <w:p>
       <w:pPr>
         <w:pStyle w:val="Heading2"/>
       </w:pPr>
-      <w:bookmarkStart w:id="26" w:name="_Toc74669265"/>
+      <w:bookmarkStart w:id="27" w:name="_Toc75369831"/>
       <w:proofErr w:type="gramStart"/>
       <w:r>
         <w:t>Artifacts</w:t>
       </w:r>
       <w:proofErr w:type="gramEnd"/>
       <w:r>
-        <w:t xml:space="preserve"> repository [Optional]</w:t>
-      </w:r>
-      <w:bookmarkEnd w:id="26"/>
+        <w:t xml:space="preserve"> repository</w:t>
+      </w:r>
+      <w:bookmarkEnd w:id="27"/>
     </w:p>
     <w:p>
       <w:pPr>
@@ -3769,164 +3720,23 @@
       <w:pPr>
         <w:pStyle w:val="Heading1"/>
       </w:pPr>
-      <w:bookmarkStart w:id="27" w:name="_5ihctf27mtps" w:colFirst="0" w:colLast="0"/>
-      <w:bookmarkStart w:id="28" w:name="_Toc74669266"/>
-      <w:bookmarkEnd w:id="27"/>
+      <w:bookmarkStart w:id="28" w:name="_5ihctf27mtps" w:colFirst="0" w:colLast="0"/>
+      <w:bookmarkStart w:id="29" w:name="_Toc75369832"/>
+      <w:bookmarkEnd w:id="28"/>
       <w:r>
         <w:t>Software testing</w:t>
-      </w:r>
-      <w:bookmarkEnd w:id="28"/>
-    </w:p>
-    <w:p>
-      <w:pPr>
-        <w:pStyle w:val="Heading2"/>
-      </w:pPr>
-      <w:bookmarkStart w:id="29" w:name="_Toc74669267"/>
-      <w:r>
-        <w:t>Overall strategy for testing</w:t>
       </w:r>
       <w:bookmarkEnd w:id="29"/>
     </w:p>
     <w:p>
       <w:pPr>
-        <w:rPr>
-          <w:lang w:val="en-US"/>
-        </w:rPr>
-      </w:pPr>
-      <w:r>
-        <w:rPr>
-          <w:lang w:val="en-US"/>
-        </w:rPr>
-        <w:t xml:space="preserve">To develop </w:t>
-      </w:r>
-      <w:r>
-        <w:rPr>
-          <w:lang w:val="en-US"/>
-        </w:rPr>
-        <w:t xml:space="preserve">each </w:t>
-      </w:r>
-      <w:r>
-        <w:rPr>
-          <w:lang w:val="en-US"/>
-        </w:rPr>
-        <w:t>API, a TDD (Test-driven development) strategy was adopted. First, a simple structure of the API was coded</w:t>
-      </w:r>
-      <w:r>
-        <w:rPr>
-          <w:lang w:val="en-US"/>
-        </w:rPr>
-        <w:t>. Then for each new feature first</w:t>
-      </w:r>
-      <w:r>
-        <w:rPr>
-          <w:lang w:val="en-US"/>
-        </w:rPr>
-        <w:t xml:space="preserve"> </w:t>
-      </w:r>
-      <w:r>
-        <w:rPr>
-          <w:lang w:val="en-US"/>
-        </w:rPr>
-        <w:t xml:space="preserve">the needed </w:t>
-      </w:r>
-      <w:r>
-        <w:rPr>
-          <w:lang w:val="en-US"/>
-        </w:rPr>
-        <w:t>tests</w:t>
-      </w:r>
-      <w:r>
-        <w:rPr>
-          <w:lang w:val="en-US"/>
-        </w:rPr>
-        <w:t xml:space="preserve"> are implemented followed by </w:t>
-      </w:r>
-      <w:r>
-        <w:rPr>
-          <w:lang w:val="en-US"/>
-        </w:rPr>
-        <w:t>the feature so that it satisfies all acceptance criteria.</w:t>
-      </w:r>
-      <w:r>
-        <w:rPr>
-          <w:lang w:val="en-US"/>
-        </w:rPr>
-        <w:t xml:space="preserve"> </w:t>
-      </w:r>
-      <w:r>
-        <w:rPr>
-          <w:lang w:val="en-US"/>
-        </w:rPr>
-        <w:t xml:space="preserve">The tests </w:t>
-      </w:r>
-      <w:r>
-        <w:rPr>
-          <w:lang w:val="en-US"/>
-        </w:rPr>
-        <w:t xml:space="preserve">are </w:t>
-      </w:r>
-      <w:r>
-        <w:rPr>
-          <w:lang w:val="en-US"/>
-        </w:rPr>
-        <w:t xml:space="preserve">implemented </w:t>
-      </w:r>
-      <w:r>
-        <w:rPr>
-          <w:lang w:val="en-US"/>
-        </w:rPr>
-        <w:t>using JUnit5</w:t>
-      </w:r>
-      <w:r>
-        <w:rPr>
-          <w:lang w:val="en-US"/>
-        </w:rPr>
-        <w:t xml:space="preserve"> as the base</w:t>
-      </w:r>
-      <w:r>
-        <w:rPr>
-          <w:lang w:val="en-US"/>
-        </w:rPr>
-        <w:t xml:space="preserve">, Mockito when we need to simulate dependencies and Spring </w:t>
-      </w:r>
-      <w:proofErr w:type="spellStart"/>
-      <w:r>
-        <w:rPr>
-          <w:lang w:val="en-US"/>
-        </w:rPr>
-        <w:t>Mock</w:t>
-      </w:r>
-      <w:r>
-        <w:rPr>
-          <w:lang w:val="en-US"/>
-        </w:rPr>
-        <w:t>MVC</w:t>
-      </w:r>
-      <w:proofErr w:type="spellEnd"/>
-      <w:r>
-        <w:rPr>
-          <w:lang w:val="en-US"/>
-        </w:rPr>
-        <w:t xml:space="preserve"> when we need to implemented </w:t>
-      </w:r>
-      <w:r>
-        <w:rPr>
-          <w:lang w:val="en-US"/>
-        </w:rPr>
-        <w:t xml:space="preserve">rest </w:t>
-      </w:r>
-      <w:r>
-        <w:rPr>
-          <w:lang w:val="en-US"/>
-        </w:rPr>
-        <w:t>controller tests</w:t>
-      </w:r>
-      <w:r>
-        <w:rPr>
-          <w:lang w:val="en-US"/>
-        </w:rPr>
-        <w:t>.</w:t>
-      </w:r>
+        <w:pStyle w:val="Heading2"/>
+      </w:pPr>
+      <w:bookmarkStart w:id="30" w:name="_Toc75369833"/>
+      <w:r>
+        <w:t>Overall strategy for testing</w:t>
+      </w:r>
+      <w:bookmarkEnd w:id="30"/>
     </w:p>
     <w:p>
       <w:pPr>
@@ -3944,179 +3754,320 @@
         <w:rPr>
           <w:lang w:val="en-US"/>
         </w:rPr>
-        <w:t>each</w:t>
+        <w:t xml:space="preserve">each </w:t>
       </w:r>
       <w:r>
         <w:rPr>
           <w:lang w:val="en-US"/>
         </w:rPr>
-        <w:t xml:space="preserve"> web</w:t>
+        <w:t>API, a TDD (Test-driven development) strategy was adopted. First, a simple structure of the API was coded</w:t>
       </w:r>
       <w:r>
         <w:rPr>
           <w:lang w:val="en-US"/>
         </w:rPr>
-        <w:t xml:space="preserve"> application</w:t>
+        <w:t>. Then for each new feature first</w:t>
       </w:r>
       <w:r>
         <w:rPr>
           <w:lang w:val="en-US"/>
         </w:rPr>
-        <w:t xml:space="preserve">, a BDD (Behavior-driven Development) strategy was adopted. First Cucumber was used to define the </w:t>
+        <w:t xml:space="preserve"> </w:t>
       </w:r>
       <w:r>
         <w:rPr>
           <w:lang w:val="en-US"/>
         </w:rPr>
-        <w:t>user stories</w:t>
+        <w:t xml:space="preserve">the needed </w:t>
       </w:r>
       <w:r>
         <w:rPr>
           <w:lang w:val="en-US"/>
         </w:rPr>
-        <w:t xml:space="preserve"> that were needed. Then the </w:t>
+        <w:t>tests</w:t>
       </w:r>
       <w:r>
         <w:rPr>
           <w:lang w:val="en-US"/>
         </w:rPr>
-        <w:t xml:space="preserve">feature in the </w:t>
+        <w:t xml:space="preserve"> are implemented followed by </w:t>
       </w:r>
       <w:r>
         <w:rPr>
           <w:lang w:val="en-US"/>
         </w:rPr>
-        <w:t xml:space="preserve">webpage </w:t>
+        <w:t>the feature so that it satisfies all acceptance criteria.</w:t>
       </w:r>
       <w:r>
         <w:rPr>
           <w:lang w:val="en-US"/>
         </w:rPr>
-        <w:t xml:space="preserve">is </w:t>
+        <w:t xml:space="preserve"> </w:t>
       </w:r>
       <w:r>
         <w:rPr>
           <w:lang w:val="en-US"/>
         </w:rPr>
-        <w:t xml:space="preserve">developed having </w:t>
+        <w:t xml:space="preserve">The tests </w:t>
       </w:r>
       <w:r>
         <w:rPr>
           <w:lang w:val="en-US"/>
         </w:rPr>
-        <w:t xml:space="preserve">a </w:t>
+        <w:t xml:space="preserve">are </w:t>
       </w:r>
       <w:r>
         <w:rPr>
           <w:lang w:val="en-US"/>
         </w:rPr>
-        <w:t>user stor</w:t>
+        <w:t xml:space="preserve">implemented </w:t>
       </w:r>
       <w:r>
         <w:rPr>
           <w:lang w:val="en-US"/>
         </w:rPr>
-        <w:t>y</w:t>
+        <w:t>using JUnit5</w:t>
       </w:r>
       <w:r>
         <w:rPr>
           <w:lang w:val="en-US"/>
         </w:rPr>
-        <w:t xml:space="preserve"> </w:t>
+        <w:t xml:space="preserve"> as the base</w:t>
       </w:r>
       <w:r>
         <w:rPr>
           <w:lang w:val="en-US"/>
         </w:rPr>
-        <w:t>in mind. Finally, th</w:t>
-      </w:r>
+        <w:t xml:space="preserve">, Mockito when we need to simulate dependencies and Spring </w:t>
+      </w:r>
+      <w:proofErr w:type="spellStart"/>
       <w:r>
         <w:rPr>
           <w:lang w:val="en-US"/>
         </w:rPr>
-        <w:t>at</w:t>
+        <w:t>Mock</w:t>
       </w:r>
       <w:r>
         <w:rPr>
           <w:lang w:val="en-US"/>
         </w:rPr>
-        <w:t xml:space="preserve"> </w:t>
-      </w:r>
+        <w:t>MVC</w:t>
+      </w:r>
+      <w:proofErr w:type="spellEnd"/>
       <w:r>
         <w:rPr>
           <w:lang w:val="en-US"/>
         </w:rPr>
-        <w:t>user sto</w:t>
+        <w:t xml:space="preserve"> when we need to implemented </w:t>
       </w:r>
       <w:r>
         <w:rPr>
           <w:lang w:val="en-US"/>
         </w:rPr>
-        <w:t>ry</w:t>
+        <w:t xml:space="preserve">rest </w:t>
       </w:r>
       <w:r>
         <w:rPr>
           <w:lang w:val="en-US"/>
         </w:rPr>
-        <w:t xml:space="preserve"> </w:t>
+        <w:t>controller tests</w:t>
       </w:r>
       <w:r>
         <w:rPr>
           <w:lang w:val="en-US"/>
         </w:rPr>
-        <w:t>is</w:t>
-      </w:r>
-      <w:r>
-        <w:rPr>
-          <w:lang w:val="en-US"/>
-        </w:rPr>
-        <w:t xml:space="preserve"> recorded with Selenium IDE and</w:t>
-      </w:r>
-      <w:r>
-        <w:rPr>
-          <w:lang w:val="en-US"/>
-        </w:rPr>
-        <w:t xml:space="preserve"> </w:t>
-      </w:r>
-      <w:r>
-        <w:rPr>
-          <w:lang w:val="en-US"/>
-        </w:rPr>
-        <w:t xml:space="preserve">the resulting code is </w:t>
-      </w:r>
-      <w:r>
-        <w:rPr>
-          <w:lang w:val="en-US"/>
-        </w:rPr>
-        <w:t>adapted</w:t>
-      </w:r>
-      <w:r>
-        <w:rPr>
-          <w:lang w:val="en-US"/>
-        </w:rPr>
-        <w:t xml:space="preserve"> to implement the page object pattern and</w:t>
-      </w:r>
-      <w:r>
-        <w:rPr>
-          <w:lang w:val="en-US"/>
-        </w:rPr>
-        <w:t xml:space="preserve"> to support Cucumber.</w:t>
+        <w:t>.</w:t>
       </w:r>
     </w:p>
     <w:p>
       <w:pPr>
+        <w:rPr>
+          <w:lang w:val="en-US"/>
+        </w:rPr>
+      </w:pPr>
+      <w:r>
+        <w:rPr>
+          <w:lang w:val="en-US"/>
+        </w:rPr>
+        <w:t xml:space="preserve">To develop </w:t>
+      </w:r>
+      <w:r>
+        <w:rPr>
+          <w:lang w:val="en-US"/>
+        </w:rPr>
+        <w:t>each</w:t>
+      </w:r>
+      <w:r>
+        <w:rPr>
+          <w:lang w:val="en-US"/>
+        </w:rPr>
+        <w:t xml:space="preserve"> web</w:t>
+      </w:r>
+      <w:r>
+        <w:rPr>
+          <w:lang w:val="en-US"/>
+        </w:rPr>
+        <w:t xml:space="preserve"> application</w:t>
+      </w:r>
+      <w:r>
+        <w:rPr>
+          <w:lang w:val="en-US"/>
+        </w:rPr>
+        <w:t xml:space="preserve">, a BDD (Behavior-driven Development) strategy was adopted. First Cucumber was used to define the </w:t>
+      </w:r>
+      <w:r>
+        <w:rPr>
+          <w:lang w:val="en-US"/>
+        </w:rPr>
+        <w:t>user stories</w:t>
+      </w:r>
+      <w:r>
+        <w:rPr>
+          <w:lang w:val="en-US"/>
+        </w:rPr>
+        <w:t xml:space="preserve"> that were needed. Then the </w:t>
+      </w:r>
+      <w:r>
+        <w:rPr>
+          <w:lang w:val="en-US"/>
+        </w:rPr>
+        <w:t xml:space="preserve">feature in the </w:t>
+      </w:r>
+      <w:r>
+        <w:rPr>
+          <w:lang w:val="en-US"/>
+        </w:rPr>
+        <w:t xml:space="preserve">webpage </w:t>
+      </w:r>
+      <w:r>
+        <w:rPr>
+          <w:lang w:val="en-US"/>
+        </w:rPr>
+        <w:t xml:space="preserve">is </w:t>
+      </w:r>
+      <w:r>
+        <w:rPr>
+          <w:lang w:val="en-US"/>
+        </w:rPr>
+        <w:t xml:space="preserve">developed having </w:t>
+      </w:r>
+      <w:r>
+        <w:rPr>
+          <w:lang w:val="en-US"/>
+        </w:rPr>
+        <w:t xml:space="preserve">a </w:t>
+      </w:r>
+      <w:r>
+        <w:rPr>
+          <w:lang w:val="en-US"/>
+        </w:rPr>
+        <w:t>user stor</w:t>
+      </w:r>
+      <w:r>
+        <w:rPr>
+          <w:lang w:val="en-US"/>
+        </w:rPr>
+        <w:t>y</w:t>
+      </w:r>
+      <w:r>
+        <w:rPr>
+          <w:lang w:val="en-US"/>
+        </w:rPr>
+        <w:t xml:space="preserve"> </w:t>
+      </w:r>
+      <w:r>
+        <w:rPr>
+          <w:lang w:val="en-US"/>
+        </w:rPr>
+        <w:t>in mind. Finally, th</w:t>
+      </w:r>
+      <w:r>
+        <w:rPr>
+          <w:lang w:val="en-US"/>
+        </w:rPr>
+        <w:t>at</w:t>
+      </w:r>
+      <w:r>
+        <w:rPr>
+          <w:lang w:val="en-US"/>
+        </w:rPr>
+        <w:t xml:space="preserve"> </w:t>
+      </w:r>
+      <w:r>
+        <w:rPr>
+          <w:lang w:val="en-US"/>
+        </w:rPr>
+        <w:t>user sto</w:t>
+      </w:r>
+      <w:r>
+        <w:rPr>
+          <w:lang w:val="en-US"/>
+        </w:rPr>
+        <w:t>ry</w:t>
+      </w:r>
+      <w:r>
+        <w:rPr>
+          <w:lang w:val="en-US"/>
+        </w:rPr>
+        <w:t xml:space="preserve"> </w:t>
+      </w:r>
+      <w:r>
+        <w:rPr>
+          <w:lang w:val="en-US"/>
+        </w:rPr>
+        <w:t>is</w:t>
+      </w:r>
+      <w:r>
+        <w:rPr>
+          <w:lang w:val="en-US"/>
+        </w:rPr>
+        <w:t xml:space="preserve"> recorded with Selenium IDE and</w:t>
+      </w:r>
+      <w:r>
+        <w:rPr>
+          <w:lang w:val="en-US"/>
+        </w:rPr>
+        <w:t xml:space="preserve"> </w:t>
+      </w:r>
+      <w:r>
+        <w:rPr>
+          <w:lang w:val="en-US"/>
+        </w:rPr>
+        <w:t xml:space="preserve">the resulting code is </w:t>
+      </w:r>
+      <w:r>
+        <w:rPr>
+          <w:lang w:val="en-US"/>
+        </w:rPr>
+        <w:t>adapted</w:t>
+      </w:r>
+      <w:r>
+        <w:rPr>
+          <w:lang w:val="en-US"/>
+        </w:rPr>
+        <w:t xml:space="preserve"> to implement the page object pattern and</w:t>
+      </w:r>
+      <w:r>
+        <w:rPr>
+          <w:lang w:val="en-US"/>
+        </w:rPr>
+        <w:t xml:space="preserve"> to support Cucumber.</w:t>
+      </w:r>
+    </w:p>
+    <w:p>
+      <w:pPr>
         <w:pStyle w:val="Heading2"/>
       </w:pPr>
-      <w:bookmarkStart w:id="30" w:name="_lnkfvadi74s8" w:colFirst="0" w:colLast="0"/>
-      <w:bookmarkStart w:id="31" w:name="_Toc39437024"/>
-      <w:bookmarkStart w:id="32" w:name="_Toc74669268"/>
-      <w:bookmarkEnd w:id="30"/>
+      <w:bookmarkStart w:id="31" w:name="_lnkfvadi74s8" w:colFirst="0" w:colLast="0"/>
+      <w:bookmarkStart w:id="32" w:name="_Toc39437024"/>
+      <w:bookmarkStart w:id="33" w:name="_Toc75369834"/>
+      <w:bookmarkEnd w:id="31"/>
       <w:r>
         <w:lastRenderedPageBreak/>
         <w:t>Functional testing/acceptance</w:t>
       </w:r>
-      <w:bookmarkEnd w:id="31"/>
       <w:bookmarkEnd w:id="32"/>
+      <w:bookmarkEnd w:id="33"/>
     </w:p>
     <w:p>
       <w:pPr>
@@ -4406,15 +4357,15 @@
       <w:pPr>
         <w:pStyle w:val="Heading2"/>
       </w:pPr>
-      <w:bookmarkStart w:id="33" w:name="_pm03qsvye3p3" w:colFirst="0" w:colLast="0"/>
-      <w:bookmarkStart w:id="34" w:name="_Toc39437025"/>
-      <w:bookmarkStart w:id="35" w:name="_Toc74669269"/>
-      <w:bookmarkEnd w:id="33"/>
+      <w:bookmarkStart w:id="34" w:name="_pm03qsvye3p3" w:colFirst="0" w:colLast="0"/>
+      <w:bookmarkStart w:id="35" w:name="_Toc39437025"/>
+      <w:bookmarkStart w:id="36" w:name="_Toc75369835"/>
+      <w:bookmarkEnd w:id="34"/>
       <w:r>
         <w:t>Unit tests</w:t>
       </w:r>
-      <w:bookmarkEnd w:id="34"/>
       <w:bookmarkEnd w:id="35"/>
+      <w:bookmarkEnd w:id="36"/>
     </w:p>
     <w:p>
       <w:pPr>
@@ -4476,15 +4427,15 @@
       <w:pPr>
         <w:pStyle w:val="Heading2"/>
       </w:pPr>
-      <w:bookmarkStart w:id="36" w:name="_gfexy8q03vz9" w:colFirst="0" w:colLast="0"/>
-      <w:bookmarkStart w:id="37" w:name="_Toc39437026"/>
-      <w:bookmarkStart w:id="38" w:name="_Toc74669270"/>
-      <w:bookmarkEnd w:id="36"/>
+      <w:bookmarkStart w:id="37" w:name="_gfexy8q03vz9" w:colFirst="0" w:colLast="0"/>
+      <w:bookmarkStart w:id="38" w:name="_Toc39437026"/>
+      <w:bookmarkStart w:id="39" w:name="_Toc75369836"/>
+      <w:bookmarkEnd w:id="37"/>
       <w:r>
         <w:t>System and integration testing</w:t>
       </w:r>
-      <w:bookmarkEnd w:id="37"/>
       <w:bookmarkEnd w:id="38"/>
+      <w:bookmarkEnd w:id="39"/>
     </w:p>
     <w:p>
       <w:pPr>
@@ -4559,8 +4510,8 @@
         </w:rPr>
         <w:t>the correct data</w:t>
       </w:r>
-      <w:bookmarkStart w:id="39" w:name="_qeotwcp7tb9x" w:colFirst="0" w:colLast="0"/>
-      <w:bookmarkEnd w:id="39"/>
+      <w:bookmarkStart w:id="40" w:name="_qeotwcp7tb9x" w:colFirst="0" w:colLast="0"/>
+      <w:bookmarkEnd w:id="40"/>
       <w:r>
         <w:rPr>
           <w:lang w:val="en"/>
@@ -4572,19 +4523,291 @@
       <w:pPr>
         <w:pStyle w:val="Heading2"/>
       </w:pPr>
-      <w:bookmarkStart w:id="40" w:name="_Toc74669271"/>
-      <w:r>
-        <w:t>Performance testing [Optional]</w:t>
-      </w:r>
-      <w:bookmarkEnd w:id="40"/>
+      <w:bookmarkStart w:id="41" w:name="_Toc75369837"/>
+      <w:r>
+        <w:t>Performance testing</w:t>
+      </w:r>
+      <w:bookmarkEnd w:id="41"/>
+    </w:p>
+    <w:p>
+      <w:pPr>
+        <w:rPr>
+          <w:lang w:val="en-US"/>
+        </w:rPr>
+      </w:pPr>
+      <w:r>
+        <w:rPr>
+          <w:lang w:val="en-US"/>
+        </w:rPr>
+        <w:t>In thus project we performed performance testing of our APIs using the JMeter framework. We decided to test the most used endpoints of both APIs which are the GET notifications endpoint for the deliveries server and the GET orders for the orders server.</w:t>
+      </w:r>
+    </w:p>
+    <w:p>
+      <w:pPr>
+        <w:rPr>
+          <w:lang w:val="en-US"/>
+        </w:rPr>
+      </w:pPr>
+    </w:p>
+    <w:tbl>
+      <w:tblPr>
+        <w:tblStyle w:val="TableGrid"/>
+        <w:tblW w:w="0" w:type="auto"/>
+        <w:tblInd w:w="567" w:type="dxa"/>
+        <w:tblLook w:val="04A0" w:firstRow="1" w:lastRow="0" w:firstColumn="1" w:lastColumn="0" w:noHBand="0" w:noVBand="1"/>
+      </w:tblPr>
+      <w:tblGrid>
+        <w:gridCol w:w="5807"/>
+        <w:gridCol w:w="1701"/>
+        <w:gridCol w:w="1553"/>
+      </w:tblGrid>
+      <w:tr>
+        <w:tc>
+          <w:tcPr>
+            <w:tcW w:w="5807" w:type="dxa"/>
+          </w:tcPr>
+          <w:p>
+            <w:pPr>
+              <w:ind w:left="0"/>
+              <w:rPr>
+                <w:lang w:val="en-US"/>
+              </w:rPr>
+            </w:pPr>
+            <w:r>
+              <w:rPr>
+                <w:lang w:val="en-US"/>
+              </w:rPr>
+              <w:t>Endpoint</w:t>
+            </w:r>
+          </w:p>
+        </w:tc>
+        <w:tc>
+          <w:tcPr>
+            <w:tcW w:w="1701" w:type="dxa"/>
+          </w:tcPr>
+          <w:p>
+            <w:pPr>
+              <w:ind w:left="0"/>
+              <w:rPr>
+                <w:lang w:val="en-US"/>
+              </w:rPr>
+            </w:pPr>
+            <w:r>
+              <w:rPr>
+                <w:lang w:val="en-US"/>
+              </w:rPr>
+              <w:t>Latency</w:t>
+            </w:r>
+          </w:p>
+        </w:tc>
+        <w:tc>
+          <w:tcPr>
+            <w:tcW w:w="1553" w:type="dxa"/>
+          </w:tcPr>
+          <w:p>
+            <w:pPr>
+              <w:ind w:left="0"/>
+              <w:rPr>
+                <w:lang w:val="en-US"/>
+              </w:rPr>
+            </w:pPr>
+            <w:r>
+              <w:rPr>
+                <w:lang w:val="en-US"/>
+              </w:rPr>
+              <w:t>Elapsed Time</w:t>
+            </w:r>
+          </w:p>
+        </w:tc>
+      </w:tr>
+      <w:tr>
+        <w:tc>
+          <w:tcPr>
+            <w:tcW w:w="5807" w:type="dxa"/>
+          </w:tcPr>
+          <w:p>
+            <w:pPr>
+              <w:ind w:left="0"/>
+              <w:rPr>
+                <w:lang w:val="en-US"/>
+              </w:rPr>
+            </w:pPr>
+            <w:r>
+              <w:rPr>
+                <w:lang w:val="en-US"/>
+              </w:rPr>
+              <w:t>GET http://192.168.160.233:8080/api/private/notifications?id=2</w:t>
+            </w:r>
+          </w:p>
+        </w:tc>
+        <w:tc>
+          <w:tcPr>
+            <w:tcW w:w="1701" w:type="dxa"/>
+          </w:tcPr>
+          <w:p>
+            <w:pPr>
+              <w:ind w:left="0"/>
+              <w:rPr>
+                <w:lang w:val="en-US"/>
+              </w:rPr>
+            </w:pPr>
+            <w:r>
+              <w:rPr>
+                <w:lang w:val="en-US"/>
+              </w:rPr>
+              <w:t>31</w:t>
+            </w:r>
+          </w:p>
+        </w:tc>
+        <w:tc>
+          <w:tcPr>
+            <w:tcW w:w="1553" w:type="dxa"/>
+          </w:tcPr>
+          <w:p>
+            <w:pPr>
+              <w:ind w:left="0"/>
+              <w:rPr>
+                <w:lang w:val="en-US"/>
+              </w:rPr>
+            </w:pPr>
+            <w:r>
+              <w:rPr>
+                <w:lang w:val="en-US"/>
+              </w:rPr>
+              <w:t>40</w:t>
+            </w:r>
+          </w:p>
+        </w:tc>
+      </w:tr>
+      <w:tr>
+        <w:tc>
+          <w:tcPr>
+            <w:tcW w:w="5807" w:type="dxa"/>
+          </w:tcPr>
+          <w:p>
+            <w:pPr>
+              <w:ind w:left="0"/>
+              <w:rPr>
+                <w:lang w:val="en-US"/>
+              </w:rPr>
+            </w:pPr>
+            <w:r>
+              <w:rPr>
+                <w:lang w:val="en-US"/>
+              </w:rPr>
+              <w:t>GET http://192.168.160.233:8081/api/orders/42</w:t>
+            </w:r>
+          </w:p>
+        </w:tc>
+        <w:tc>
+          <w:tcPr>
+            <w:tcW w:w="1701" w:type="dxa"/>
+          </w:tcPr>
+          <w:p>
+            <w:pPr>
+              <w:ind w:left="0"/>
+              <w:rPr>
+                <w:lang w:val="en-US"/>
+              </w:rPr>
+            </w:pPr>
+            <w:r>
+              <w:rPr>
+                <w:lang w:val="en-US"/>
+              </w:rPr>
+              <w:t>30</w:t>
+            </w:r>
+          </w:p>
+        </w:tc>
+        <w:tc>
+          <w:tcPr>
+            <w:tcW w:w="1553" w:type="dxa"/>
+          </w:tcPr>
+          <w:p>
+            <w:pPr>
+              <w:ind w:left="0"/>
+              <w:rPr>
+                <w:lang w:val="en-US"/>
+              </w:rPr>
+            </w:pPr>
+            <w:r>
+              <w:rPr>
+                <w:lang w:val="en-US"/>
+              </w:rPr>
+              <w:t>3</w:t>
+            </w:r>
+            <w:r>
+              <w:rPr>
+                <w:lang w:val="en-US"/>
+              </w:rPr>
+              <w:t>7</w:t>
+            </w:r>
+          </w:p>
+        </w:tc>
+      </w:tr>
+    </w:tbl>
+    <w:p>
+      <w:pPr>
+        <w:rPr>
+          <w:lang w:val="en-US"/>
+        </w:rPr>
+      </w:pPr>
+    </w:p>
+    <w:p>
+      <w:pPr>
+        <w:rPr>
+          <w:lang w:val="en-US"/>
+        </w:rPr>
+      </w:pPr>
+      <w:r>
+        <w:rPr>
+          <w:lang w:val="en-US"/>
+        </w:rPr>
+        <w:t xml:space="preserve">As we can see the latency is small </w:t>
+      </w:r>
+      <w:r>
+        <w:rPr>
+          <w:lang w:val="en-US"/>
+        </w:rPr>
+        <w:t>and</w:t>
+      </w:r>
+      <w:r>
+        <w:rPr>
+          <w:lang w:val="en-US"/>
+        </w:rPr>
+        <w:t xml:space="preserve"> very close to the elapsed time, </w:t>
+      </w:r>
+      <w:r>
+        <w:rPr>
+          <w:lang w:val="en-US"/>
+        </w:rPr>
+        <w:t>meaning that</w:t>
+      </w:r>
+      <w:r>
+        <w:rPr>
+          <w:lang w:val="en-US"/>
+        </w:rPr>
+        <w:t xml:space="preserve"> the operation is very fast. </w:t>
+      </w:r>
+      <w:r>
+        <w:rPr>
+          <w:lang w:val="en-US"/>
+        </w:rPr>
+        <w:t>However,</w:t>
+      </w:r>
+      <w:r>
+        <w:rPr>
+          <w:lang w:val="en-US"/>
+        </w:rPr>
+        <w:t xml:space="preserve"> the reason for it being fast can be the low amount of data it fetches so we concluded that in a real situation these tests should be run frequently.</w:t>
+      </w:r>
     </w:p>
     <w:sectPr>
-      <w:headerReference w:type="even" r:id="rId19"/>
-      <w:headerReference w:type="default" r:id="rId20"/>
-      <w:footerReference w:type="even" r:id="rId21"/>
-      <w:footerReference w:type="default" r:id="rId22"/>
-      <w:headerReference w:type="first" r:id="rId23"/>
-      <w:footerReference w:type="first" r:id="rId24"/>
+      <w:headerReference w:type="even" r:id="rId13"/>
+      <w:headerReference w:type="default" r:id="rId14"/>
+      <w:footerReference w:type="even" r:id="rId15"/>
+      <w:footerReference w:type="default" r:id="rId16"/>
+      <w:headerReference w:type="first" r:id="rId17"/>
+      <w:footerReference w:type="first" r:id="rId18"/>
       <w:pgSz w:w="11906" w:h="16838" w:code="9"/>
       <w:pgMar w:top="1134" w:right="1021" w:bottom="1134" w:left="1247" w:header="680" w:footer="680" w:gutter="0"/>
       <w:cols w:space="720"/>
@@ -4733,10 +4956,7 @@
       <w:sdtEndPr/>
       <w:sdtContent>
         <w:r>
-          <w:t xml:space="preserve">TQS </w:t>
-        </w:r>
-        <w:r>
-          <w:t>QA Manual</w:t>
+          <w:t>TQS QA Manual</w:t>
         </w:r>
       </w:sdtContent>
     </w:sdt>
@@ -7035,6 +7255,232 @@
     </w:lvl>
   </w:abstractNum>
   <w:abstractNum w:abstractNumId="18" w15:restartNumberingAfterBreak="0">
+    <w:nsid w:val="351529B1"/>
+    <w:multiLevelType w:val="hybridMultilevel"/>
+    <w:tmpl w:val="2CAAC0DC"/>
+    <w:lvl w:ilvl="0" w:tplc="04090001">
+      <w:start w:val="1"/>
+      <w:numFmt w:val="bullet"/>
+      <w:lvlText w:val=""/>
+      <w:lvlJc w:val="left"/>
+      <w:pPr>
+        <w:ind w:left="1287" w:hanging="360"/>
+      </w:pPr>
+      <w:rPr>
+        <w:rFonts w:ascii="Symbol" w:hAnsi="Symbol" w:hint="default"/>
+      </w:rPr>
+    </w:lvl>
+    <w:lvl w:ilvl="1" w:tplc="04090003" w:tentative="1">
+      <w:start w:val="1"/>
+      <w:numFmt w:val="bullet"/>
+      <w:lvlText w:val="o"/>
+      <w:lvlJc w:val="left"/>
+      <w:pPr>
+        <w:ind w:left="2007" w:hanging="360"/>
+      </w:pPr>
+      <w:rPr>
+        <w:rFonts w:ascii="Courier New" w:hAnsi="Courier New" w:cs="Courier New" w:hint="default"/>
+      </w:rPr>
+    </w:lvl>
+    <w:lvl w:ilvl="2" w:tplc="04090005" w:tentative="1">
+      <w:start w:val="1"/>
+      <w:numFmt w:val="bullet"/>
+      <w:lvlText w:val=""/>
+      <w:lvlJc w:val="left"/>
+      <w:pPr>
+        <w:ind w:left="2727" w:hanging="360"/>
+      </w:pPr>
+      <w:rPr>
+        <w:rFonts w:ascii="Wingdings" w:hAnsi="Wingdings" w:hint="default"/>
+      </w:rPr>
+    </w:lvl>
+    <w:lvl w:ilvl="3" w:tplc="04090001" w:tentative="1">
+      <w:start w:val="1"/>
+      <w:numFmt w:val="bullet"/>
+      <w:lvlText w:val=""/>
+      <w:lvlJc w:val="left"/>
+      <w:pPr>
+        <w:ind w:left="3447" w:hanging="360"/>
+      </w:pPr>
+      <w:rPr>
+        <w:rFonts w:ascii="Symbol" w:hAnsi="Symbol" w:hint="default"/>
+      </w:rPr>
+    </w:lvl>
+    <w:lvl w:ilvl="4" w:tplc="04090003" w:tentative="1">
+      <w:start w:val="1"/>
+      <w:numFmt w:val="bullet"/>
+      <w:lvlText w:val="o"/>
+      <w:lvlJc w:val="left"/>
+      <w:pPr>
+        <w:ind w:left="4167" w:hanging="360"/>
+      </w:pPr>
+      <w:rPr>
+        <w:rFonts w:ascii="Courier New" w:hAnsi="Courier New" w:cs="Courier New" w:hint="default"/>
+      </w:rPr>
+    </w:lvl>
+    <w:lvl w:ilvl="5" w:tplc="04090005" w:tentative="1">
+      <w:start w:val="1"/>
+      <w:numFmt w:val="bullet"/>
+      <w:lvlText w:val=""/>
+      <w:lvlJc w:val="left"/>
+      <w:pPr>
+        <w:ind w:left="4887" w:hanging="360"/>
+      </w:pPr>
+      <w:rPr>
+        <w:rFonts w:ascii="Wingdings" w:hAnsi="Wingdings" w:hint="default"/>
+      </w:rPr>
+    </w:lvl>
+    <w:lvl w:ilvl="6" w:tplc="04090001" w:tentative="1">
+      <w:start w:val="1"/>
+      <w:numFmt w:val="bullet"/>
+      <w:lvlText w:val=""/>
+      <w:lvlJc w:val="left"/>
+      <w:pPr>
+        <w:ind w:left="5607" w:hanging="360"/>
+      </w:pPr>
+      <w:rPr>
+        <w:rFonts w:ascii="Symbol" w:hAnsi="Symbol" w:hint="default"/>
+      </w:rPr>
+    </w:lvl>
+    <w:lvl w:ilvl="7" w:tplc="04090003" w:tentative="1">
+      <w:start w:val="1"/>
+      <w:numFmt w:val="bullet"/>
+      <w:lvlText w:val="o"/>
+      <w:lvlJc w:val="left"/>
+      <w:pPr>
+        <w:ind w:left="6327" w:hanging="360"/>
+      </w:pPr>
+      <w:rPr>
+        <w:rFonts w:ascii="Courier New" w:hAnsi="Courier New" w:cs="Courier New" w:hint="default"/>
+      </w:rPr>
+    </w:lvl>
+    <w:lvl w:ilvl="8" w:tplc="04090005" w:tentative="1">
+      <w:start w:val="1"/>
+      <w:numFmt w:val="bullet"/>
+      <w:lvlText w:val=""/>
+      <w:lvlJc w:val="left"/>
+      <w:pPr>
+        <w:ind w:left="7047" w:hanging="360"/>
+      </w:pPr>
+      <w:rPr>
+        <w:rFonts w:ascii="Wingdings" w:hAnsi="Wingdings" w:hint="default"/>
+      </w:rPr>
+    </w:lvl>
+  </w:abstractNum>
+  <w:abstractNum w:abstractNumId="19" w15:restartNumberingAfterBreak="0">
+    <w:nsid w:val="3773081F"/>
+    <w:multiLevelType w:val="hybridMultilevel"/>
+    <w:tmpl w:val="9A04162A"/>
+    <w:lvl w:ilvl="0" w:tplc="04090001">
+      <w:start w:val="1"/>
+      <w:numFmt w:val="bullet"/>
+      <w:lvlText w:val=""/>
+      <w:lvlJc w:val="left"/>
+      <w:pPr>
+        <w:ind w:left="1287" w:hanging="360"/>
+      </w:pPr>
+      <w:rPr>
+        <w:rFonts w:ascii="Symbol" w:hAnsi="Symbol" w:hint="default"/>
+      </w:rPr>
+    </w:lvl>
+    <w:lvl w:ilvl="1" w:tplc="04090003" w:tentative="1">
+      <w:start w:val="1"/>
+      <w:numFmt w:val="bullet"/>
+      <w:lvlText w:val="o"/>
+      <w:lvlJc w:val="left"/>
+      <w:pPr>
+        <w:ind w:left="2007" w:hanging="360"/>
+      </w:pPr>
+      <w:rPr>
+        <w:rFonts w:ascii="Courier New" w:hAnsi="Courier New" w:cs="Courier New" w:hint="default"/>
+      </w:rPr>
+    </w:lvl>
+    <w:lvl w:ilvl="2" w:tplc="04090005" w:tentative="1">
+      <w:start w:val="1"/>
+      <w:numFmt w:val="bullet"/>
+      <w:lvlText w:val=""/>
+      <w:lvlJc w:val="left"/>
+      <w:pPr>
+        <w:ind w:left="2727" w:hanging="360"/>
+      </w:pPr>
+      <w:rPr>
+        <w:rFonts w:ascii="Wingdings" w:hAnsi="Wingdings" w:hint="default"/>
+      </w:rPr>
+    </w:lvl>
+    <w:lvl w:ilvl="3" w:tplc="04090001" w:tentative="1">
+      <w:start w:val="1"/>
+      <w:numFmt w:val="bullet"/>
+      <w:lvlText w:val=""/>
+      <w:lvlJc w:val="left"/>
+      <w:pPr>
+        <w:ind w:left="3447" w:hanging="360"/>
+      </w:pPr>
+      <w:rPr>
+        <w:rFonts w:ascii="Symbol" w:hAnsi="Symbol" w:hint="default"/>
+      </w:rPr>
+    </w:lvl>
+    <w:lvl w:ilvl="4" w:tplc="04090003" w:tentative="1">
+      <w:start w:val="1"/>
+      <w:numFmt w:val="bullet"/>
+      <w:lvlText w:val="o"/>
+      <w:lvlJc w:val="left"/>
+      <w:pPr>
+        <w:ind w:left="4167" w:hanging="360"/>
+      </w:pPr>
+      <w:rPr>
+        <w:rFonts w:ascii="Courier New" w:hAnsi="Courier New" w:cs="Courier New" w:hint="default"/>
+      </w:rPr>
+    </w:lvl>
+    <w:lvl w:ilvl="5" w:tplc="04090005" w:tentative="1">
+      <w:start w:val="1"/>
+      <w:numFmt w:val="bullet"/>
+      <w:lvlText w:val=""/>
+      <w:lvlJc w:val="left"/>
+      <w:pPr>
+        <w:ind w:left="4887" w:hanging="360"/>
+      </w:pPr>
+      <w:rPr>
+        <w:rFonts w:ascii="Wingdings" w:hAnsi="Wingdings" w:hint="default"/>
+      </w:rPr>
+    </w:lvl>
+    <w:lvl w:ilvl="6" w:tplc="04090001" w:tentative="1">
+      <w:start w:val="1"/>
+      <w:numFmt w:val="bullet"/>
+      <w:lvlText w:val=""/>
+      <w:lvlJc w:val="left"/>
+      <w:pPr>
+        <w:ind w:left="5607" w:hanging="360"/>
+      </w:pPr>
+      <w:rPr>
+        <w:rFonts w:ascii="Symbol" w:hAnsi="Symbol" w:hint="default"/>
+      </w:rPr>
+    </w:lvl>
+    <w:lvl w:ilvl="7" w:tplc="04090003" w:tentative="1">
+      <w:start w:val="1"/>
+      <w:numFmt w:val="bullet"/>
+      <w:lvlText w:val="o"/>
+      <w:lvlJc w:val="left"/>
+      <w:pPr>
+        <w:ind w:left="6327" w:hanging="360"/>
+      </w:pPr>
+      <w:rPr>
+        <w:rFonts w:ascii="Courier New" w:hAnsi="Courier New" w:cs="Courier New" w:hint="default"/>
+      </w:rPr>
+    </w:lvl>
+    <w:lvl w:ilvl="8" w:tplc="04090005" w:tentative="1">
+      <w:start w:val="1"/>
+      <w:numFmt w:val="bullet"/>
+      <w:lvlText w:val=""/>
+      <w:lvlJc w:val="left"/>
+      <w:pPr>
+        <w:ind w:left="7047" w:hanging="360"/>
+      </w:pPr>
+      <w:rPr>
+        <w:rFonts w:ascii="Wingdings" w:hAnsi="Wingdings" w:hint="default"/>
+      </w:rPr>
+    </w:lvl>
+  </w:abstractNum>
+  <w:abstractNum w:abstractNumId="20" w15:restartNumberingAfterBreak="0">
     <w:nsid w:val="3AA934E9"/>
     <w:multiLevelType w:val="hybridMultilevel"/>
     <w:tmpl w:val="35600C42"/>
@@ -7147,7 +7593,7 @@
       </w:rPr>
     </w:lvl>
   </w:abstractNum>
-  <w:abstractNum w:abstractNumId="19" w15:restartNumberingAfterBreak="0">
+  <w:abstractNum w:abstractNumId="21" w15:restartNumberingAfterBreak="0">
     <w:nsid w:val="3B532278"/>
     <w:multiLevelType w:val="hybridMultilevel"/>
     <w:tmpl w:val="426A5ECE"/>
@@ -7233,7 +7679,7 @@
       </w:pPr>
     </w:lvl>
   </w:abstractNum>
-  <w:abstractNum w:abstractNumId="20" w15:restartNumberingAfterBreak="0">
+  <w:abstractNum w:abstractNumId="22" w15:restartNumberingAfterBreak="0">
     <w:nsid w:val="41BB54CE"/>
     <w:multiLevelType w:val="hybridMultilevel"/>
     <w:tmpl w:val="408A6B4A"/>
@@ -7346,7 +7792,7 @@
       </w:rPr>
     </w:lvl>
   </w:abstractNum>
-  <w:abstractNum w:abstractNumId="21" w15:restartNumberingAfterBreak="0">
+  <w:abstractNum w:abstractNumId="23" w15:restartNumberingAfterBreak="0">
     <w:nsid w:val="465E5A68"/>
     <w:multiLevelType w:val="hybridMultilevel"/>
     <w:tmpl w:val="DB68B6A4"/>
@@ -7459,7 +7905,7 @@
       </w:rPr>
     </w:lvl>
   </w:abstractNum>
-  <w:abstractNum w:abstractNumId="22" w15:restartNumberingAfterBreak="0">
+  <w:abstractNum w:abstractNumId="24" w15:restartNumberingAfterBreak="0">
     <w:nsid w:val="4757236F"/>
     <w:multiLevelType w:val="hybridMultilevel"/>
     <w:tmpl w:val="777C4CCE"/>
@@ -7548,7 +7994,7 @@
       </w:pPr>
     </w:lvl>
   </w:abstractNum>
-  <w:abstractNum w:abstractNumId="23" w15:restartNumberingAfterBreak="0">
+  <w:abstractNum w:abstractNumId="25" w15:restartNumberingAfterBreak="0">
     <w:nsid w:val="4BC17D1F"/>
     <w:multiLevelType w:val="hybridMultilevel"/>
     <w:tmpl w:val="E32239B0"/>
@@ -7661,7 +8107,7 @@
       </w:rPr>
     </w:lvl>
   </w:abstractNum>
-  <w:abstractNum w:abstractNumId="24" w15:restartNumberingAfterBreak="0">
+  <w:abstractNum w:abstractNumId="26" w15:restartNumberingAfterBreak="0">
     <w:nsid w:val="4FBD561C"/>
     <w:multiLevelType w:val="multilevel"/>
     <w:tmpl w:val="ED9C3B20"/>
@@ -7775,7 +8221,7 @@
       </w:rPr>
     </w:lvl>
   </w:abstractNum>
-  <w:abstractNum w:abstractNumId="25" w15:restartNumberingAfterBreak="0">
+  <w:abstractNum w:abstractNumId="27" w15:restartNumberingAfterBreak="0">
     <w:nsid w:val="503F499F"/>
     <w:multiLevelType w:val="hybridMultilevel"/>
     <w:tmpl w:val="5EF07C40"/>
@@ -7864,7 +8310,7 @@
       </w:pPr>
     </w:lvl>
   </w:abstractNum>
-  <w:abstractNum w:abstractNumId="26" w15:restartNumberingAfterBreak="0">
+  <w:abstractNum w:abstractNumId="28" w15:restartNumberingAfterBreak="0">
     <w:nsid w:val="51F26488"/>
     <w:multiLevelType w:val="hybridMultilevel"/>
     <w:tmpl w:val="DE088818"/>
@@ -7950,7 +8396,7 @@
       </w:pPr>
     </w:lvl>
   </w:abstractNum>
-  <w:abstractNum w:abstractNumId="27" w15:restartNumberingAfterBreak="0">
+  <w:abstractNum w:abstractNumId="29" w15:restartNumberingAfterBreak="0">
     <w:nsid w:val="53CF7D6D"/>
     <w:multiLevelType w:val="hybridMultilevel"/>
     <w:tmpl w:val="64881B74"/>
@@ -8039,7 +8485,7 @@
       </w:pPr>
     </w:lvl>
   </w:abstractNum>
-  <w:abstractNum w:abstractNumId="28" w15:restartNumberingAfterBreak="0">
+  <w:abstractNum w:abstractNumId="30" w15:restartNumberingAfterBreak="0">
     <w:nsid w:val="5FE94624"/>
     <w:multiLevelType w:val="hybridMultilevel"/>
     <w:tmpl w:val="2BFA9B90"/>
@@ -8152,7 +8598,7 @@
       </w:rPr>
     </w:lvl>
   </w:abstractNum>
-  <w:abstractNum w:abstractNumId="29" w15:restartNumberingAfterBreak="0">
+  <w:abstractNum w:abstractNumId="31" w15:restartNumberingAfterBreak="0">
     <w:nsid w:val="61542A8F"/>
     <w:multiLevelType w:val="multilevel"/>
     <w:tmpl w:val="08160025"/>
@@ -8247,7 +8693,7 @@
       </w:pPr>
     </w:lvl>
   </w:abstractNum>
-  <w:abstractNum w:abstractNumId="30" w15:restartNumberingAfterBreak="0">
+  <w:abstractNum w:abstractNumId="32" w15:restartNumberingAfterBreak="0">
     <w:nsid w:val="66C73221"/>
     <w:multiLevelType w:val="multilevel"/>
     <w:tmpl w:val="915871D4"/>
@@ -8360,7 +8806,7 @@
       </w:rPr>
     </w:lvl>
   </w:abstractNum>
-  <w:abstractNum w:abstractNumId="31" w15:restartNumberingAfterBreak="0">
+  <w:abstractNum w:abstractNumId="33" w15:restartNumberingAfterBreak="0">
     <w:nsid w:val="683754DE"/>
     <w:multiLevelType w:val="hybridMultilevel"/>
     <w:tmpl w:val="D38ADEEE"/>
@@ -8450,7 +8896,7 @@
       </w:pPr>
     </w:lvl>
   </w:abstractNum>
-  <w:abstractNum w:abstractNumId="32" w15:restartNumberingAfterBreak="0">
+  <w:abstractNum w:abstractNumId="34" w15:restartNumberingAfterBreak="0">
     <w:nsid w:val="69831447"/>
     <w:multiLevelType w:val="hybridMultilevel"/>
     <w:tmpl w:val="266ED088"/>
@@ -8563,7 +9009,7 @@
       </w:rPr>
     </w:lvl>
   </w:abstractNum>
-  <w:abstractNum w:abstractNumId="33" w15:restartNumberingAfterBreak="0">
+  <w:abstractNum w:abstractNumId="35" w15:restartNumberingAfterBreak="0">
     <w:nsid w:val="6AE762C7"/>
     <w:multiLevelType w:val="multilevel"/>
     <w:tmpl w:val="ED9C3B20"/>
@@ -8677,7 +9123,7 @@
       </w:rPr>
     </w:lvl>
   </w:abstractNum>
-  <w:abstractNum w:abstractNumId="34" w15:restartNumberingAfterBreak="0">
+  <w:abstractNum w:abstractNumId="36" w15:restartNumberingAfterBreak="0">
     <w:nsid w:val="6B1962CD"/>
     <w:multiLevelType w:val="hybridMultilevel"/>
     <w:tmpl w:val="2C3EA09E"/>
@@ -8790,7 +9236,7 @@
       </w:rPr>
     </w:lvl>
   </w:abstractNum>
-  <w:abstractNum w:abstractNumId="35" w15:restartNumberingAfterBreak="0">
+  <w:abstractNum w:abstractNumId="37" w15:restartNumberingAfterBreak="0">
     <w:nsid w:val="6D5B057F"/>
     <w:multiLevelType w:val="hybridMultilevel"/>
     <w:tmpl w:val="F372129A"/>
@@ -8876,7 +9322,7 @@
       </w:pPr>
     </w:lvl>
   </w:abstractNum>
-  <w:abstractNum w:abstractNumId="36" w15:restartNumberingAfterBreak="0">
+  <w:abstractNum w:abstractNumId="38" w15:restartNumberingAfterBreak="0">
     <w:nsid w:val="71BE4A91"/>
     <w:multiLevelType w:val="hybridMultilevel"/>
     <w:tmpl w:val="CB1699AE"/>
@@ -8962,7 +9408,7 @@
       </w:pPr>
     </w:lvl>
   </w:abstractNum>
-  <w:abstractNum w:abstractNumId="37" w15:restartNumberingAfterBreak="0">
+  <w:abstractNum w:abstractNumId="39" w15:restartNumberingAfterBreak="0">
     <w:nsid w:val="7D3F2B7E"/>
     <w:multiLevelType w:val="multilevel"/>
     <w:tmpl w:val="68C84408"/>
@@ -9075,7 +9521,7 @@
       </w:rPr>
     </w:lvl>
   </w:abstractNum>
-  <w:abstractNum w:abstractNumId="38" w15:restartNumberingAfterBreak="0">
+  <w:abstractNum w:abstractNumId="40" w15:restartNumberingAfterBreak="0">
     <w:nsid w:val="7E8E57C7"/>
     <w:multiLevelType w:val="hybridMultilevel"/>
     <w:tmpl w:val="7BE20780"/>
@@ -9192,85 +9638,85 @@
     <w:abstractNumId w:val="6"/>
   </w:num>
   <w:num w:numId="2">
-    <w:abstractNumId w:val="31"/>
+    <w:abstractNumId w:val="33"/>
   </w:num>
   <w:num w:numId="3">
-    <w:abstractNumId w:val="24"/>
+    <w:abstractNumId w:val="26"/>
   </w:num>
   <w:num w:numId="4">
     <w:abstractNumId w:val="13"/>
   </w:num>
   <w:num w:numId="5">
-    <w:abstractNumId w:val="37"/>
+    <w:abstractNumId w:val="39"/>
   </w:num>
   <w:num w:numId="6">
     <w:abstractNumId w:val="0"/>
   </w:num>
   <w:num w:numId="7">
-    <w:abstractNumId w:val="36"/>
+    <w:abstractNumId w:val="38"/>
   </w:num>
   <w:num w:numId="8">
-    <w:abstractNumId w:val="33"/>
+    <w:abstractNumId w:val="35"/>
   </w:num>
   <w:num w:numId="9">
-    <w:abstractNumId w:val="38"/>
+    <w:abstractNumId w:val="40"/>
   </w:num>
   <w:num w:numId="10">
-    <w:abstractNumId w:val="26"/>
+    <w:abstractNumId w:val="28"/>
   </w:num>
   <w:num w:numId="11">
     <w:abstractNumId w:val="14"/>
   </w:num>
   <w:num w:numId="12">
-    <w:abstractNumId w:val="28"/>
+    <w:abstractNumId w:val="30"/>
   </w:num>
   <w:num w:numId="13">
     <w:abstractNumId w:val="9"/>
   </w:num>
   <w:num w:numId="14">
-    <w:abstractNumId w:val="25"/>
+    <w:abstractNumId w:val="27"/>
   </w:num>
   <w:num w:numId="15">
-    <w:abstractNumId w:val="22"/>
+    <w:abstractNumId w:val="24"/>
   </w:num>
   <w:num w:numId="16">
     <w:abstractNumId w:val="2"/>
   </w:num>
   <w:num w:numId="17">
-    <w:abstractNumId w:val="18"/>
+    <w:abstractNumId w:val="20"/>
   </w:num>
   <w:num w:numId="18">
-    <w:abstractNumId w:val="35"/>
+    <w:abstractNumId w:val="37"/>
   </w:num>
   <w:num w:numId="19">
-    <w:abstractNumId w:val="19"/>
+    <w:abstractNumId w:val="21"/>
   </w:num>
   <w:num w:numId="20">
-    <w:abstractNumId w:val="23"/>
+    <w:abstractNumId w:val="25"/>
   </w:num>
   <w:num w:numId="21">
     <w:abstractNumId w:val="10"/>
   </w:num>
   <w:num w:numId="22">
-    <w:abstractNumId w:val="32"/>
+    <w:abstractNumId w:val="34"/>
   </w:num>
   <w:num w:numId="23">
     <w:abstractNumId w:val="16"/>
   </w:num>
   <w:num w:numId="24">
-    <w:abstractNumId w:val="27"/>
+    <w:abstractNumId w:val="29"/>
   </w:num>
   <w:num w:numId="25">
     <w:abstractNumId w:val="4"/>
   </w:num>
   <w:num w:numId="26">
-    <w:abstractNumId w:val="21"/>
+    <w:abstractNumId w:val="23"/>
   </w:num>
   <w:num w:numId="27">
-    <w:abstractNumId w:val="20"/>
+    <w:abstractNumId w:val="22"/>
   </w:num>
   <w:num w:numId="28">
-    <w:abstractNumId w:val="30"/>
+    <w:abstractNumId w:val="32"/>
   </w:num>
   <w:num w:numId="29">
     <w:abstractNumId w:val="8"/>
@@ -9285,16 +9731,16 @@
     <w:abstractNumId w:val="11"/>
   </w:num>
   <w:num w:numId="33">
-    <w:abstractNumId w:val="31"/>
+    <w:abstractNumId w:val="33"/>
   </w:num>
   <w:num w:numId="34">
-    <w:abstractNumId w:val="31"/>
+    <w:abstractNumId w:val="33"/>
   </w:num>
   <w:num w:numId="35">
     <w:abstractNumId w:val="15"/>
   </w:num>
   <w:num w:numId="36">
-    <w:abstractNumId w:val="29"/>
+    <w:abstractNumId w:val="31"/>
   </w:num>
   <w:num w:numId="37">
     <w:abstractNumId w:val="3"/>
@@ -9309,22 +9755,28 @@
     <w:abstractNumId w:val="7"/>
   </w:num>
   <w:num w:numId="41">
-    <w:abstractNumId w:val="29"/>
+    <w:abstractNumId w:val="31"/>
   </w:num>
   <w:num w:numId="42">
-    <w:abstractNumId w:val="29"/>
+    <w:abstractNumId w:val="31"/>
   </w:num>
   <w:num w:numId="43">
-    <w:abstractNumId w:val="29"/>
+    <w:abstractNumId w:val="31"/>
   </w:num>
   <w:num w:numId="44">
-    <w:abstractNumId w:val="29"/>
+    <w:abstractNumId w:val="31"/>
   </w:num>
   <w:num w:numId="45">
-    <w:abstractNumId w:val="29"/>
+    <w:abstractNumId w:val="31"/>
   </w:num>
   <w:num w:numId="46">
-    <w:abstractNumId w:val="34"/>
+    <w:abstractNumId w:val="36"/>
+  </w:num>
+  <w:num w:numId="47">
+    <w:abstractNumId w:val="18"/>
+  </w:num>
+  <w:num w:numId="48">
+    <w:abstractNumId w:val="19"/>
   </w:num>
   <w:numIdMacAtCleanup w:val="26"/>
 </w:numbering>
@@ -10865,7 +11317,7 @@
     <w:charset w:val="00"/>
     <w:family w:val="swiss"/>
     <w:pitch w:val="variable"/>
-    <w:sig w:usb0="2000028F" w:usb1="00000002" w:usb2="00000000" w:usb3="00000000" w:csb0="0000019F" w:csb1="00000000"/>
+    <w:sig w:usb0="0000028F" w:usb1="00000002" w:usb2="00000000" w:usb3="00000000" w:csb0="0000019F" w:csb1="00000000"/>
   </w:font>
   <w:font w:name="Arial">
     <w:panose1 w:val="020B0604020202020204"/>
@@ -10885,7 +11337,7 @@
     <w:charset w:val="00"/>
     <w:family w:val="swiss"/>
     <w:pitch w:val="variable"/>
-    <w:sig w:usb0="2000028F" w:usb1="00000002" w:usb2="00000000" w:usb3="00000000" w:csb0="0000019F" w:csb1="00000000"/>
+    <w:sig w:usb0="0000028F" w:usb1="00000002" w:usb2="00000000" w:usb3="00000000" w:csb0="0000019F" w:csb1="00000000"/>
   </w:font>
   <w:font w:name="MS Gothic">
     <w:altName w:val="ＭＳ ゴシック"/>
@@ -11020,6 +11472,7 @@
     <w:rsid w:val="00162CAC"/>
     <w:rsid w:val="001961EA"/>
     <w:rsid w:val="00261E45"/>
+    <w:rsid w:val="002D7D55"/>
     <w:rsid w:val="002F262F"/>
     <w:rsid w:val="003119F0"/>
     <w:rsid w:val="0035665B"/>
@@ -11049,6 +11502,7 @@
     <w:rsid w:val="009332BE"/>
     <w:rsid w:val="00952ABB"/>
     <w:rsid w:val="00972FB9"/>
+    <w:rsid w:val="009D5731"/>
     <w:rsid w:val="009E24B8"/>
     <w:rsid w:val="00A0275A"/>
     <w:rsid w:val="00A03598"/>
@@ -11074,6 +11528,7 @@
     <w:rsid w:val="00E70DD3"/>
     <w:rsid w:val="00E71047"/>
     <w:rsid w:val="00E90D22"/>
+    <w:rsid w:val="00EA5C62"/>
     <w:rsid w:val="00ED264E"/>
     <w:rsid w:val="00ED35AD"/>
     <w:rsid w:val="00EE1789"/>
@@ -11758,65 +12213,6 @@
 </file>
 
 <file path=customXml/item1.xml><?xml version="1.0" encoding="utf-8"?>
-<?mso-contentType ?>
-<FormTemplates xmlns="http://schemas.microsoft.com/sharepoint/v3/contenttype/forms">
-  <Display>DocumentLibraryForm</Display>
-  <Edit>DocumentLibraryForm</Edit>
-  <New>DocumentLibraryForm</New>
-</FormTemplates>
-</file>
-
-<file path=customXml/item2.xml><?xml version="1.0" encoding="utf-8"?>
-<p:properties xmlns:p="http://schemas.microsoft.com/office/2006/metadata/properties" xmlns:xsi="http://www.w3.org/2001/XMLSchema-instance" xmlns:pc="http://schemas.microsoft.com/office/infopath/2007/PartnerControls">
-  <documentManagement>
-    <Templates xmlns="ae48e3ef-f583-4e84-8e58-fa61286d84fc" xsi:nil="true"/>
-    <Self_Registration_Enabled xmlns="ae48e3ef-f583-4e84-8e58-fa61286d84fc" xsi:nil="true"/>
-    <Invited_Students xmlns="ae48e3ef-f583-4e84-8e58-fa61286d84fc" xsi:nil="true"/>
-    <FolderType xmlns="ae48e3ef-f583-4e84-8e58-fa61286d84fc" xsi:nil="true"/>
-    <Teachers xmlns="ae48e3ef-f583-4e84-8e58-fa61286d84fc">
-      <UserInfo>
-        <DisplayName/>
-        <AccountId xsi:nil="true"/>
-        <AccountType/>
-      </UserInfo>
-    </Teachers>
-    <Students xmlns="ae48e3ef-f583-4e84-8e58-fa61286d84fc">
-      <UserInfo>
-        <DisplayName/>
-        <AccountId xsi:nil="true"/>
-        <AccountType/>
-      </UserInfo>
-    </Students>
-    <Student_Groups xmlns="ae48e3ef-f583-4e84-8e58-fa61286d84fc">
-      <UserInfo>
-        <DisplayName/>
-        <AccountId xsi:nil="true"/>
-        <AccountType/>
-      </UserInfo>
-    </Student_Groups>
-    <DefaultSectionNames xmlns="ae48e3ef-f583-4e84-8e58-fa61286d84fc" xsi:nil="true"/>
-    <Is_Collaboration_Space_Locked xmlns="ae48e3ef-f583-4e84-8e58-fa61286d84fc" xsi:nil="true"/>
-    <Owner xmlns="ae48e3ef-f583-4e84-8e58-fa61286d84fc">
-      <UserInfo>
-        <DisplayName/>
-        <AccountId xsi:nil="true"/>
-        <AccountType/>
-      </UserInfo>
-    </Owner>
-    <CultureName xmlns="ae48e3ef-f583-4e84-8e58-fa61286d84fc" xsi:nil="true"/>
-    <AppVersion xmlns="ae48e3ef-f583-4e84-8e58-fa61286d84fc" xsi:nil="true"/>
-    <Invited_Teachers xmlns="ae48e3ef-f583-4e84-8e58-fa61286d84fc" xsi:nil="true"/>
-    <NotebookType xmlns="ae48e3ef-f583-4e84-8e58-fa61286d84fc" xsi:nil="true"/>
-    <Has_Teacher_Only_SectionGroup xmlns="ae48e3ef-f583-4e84-8e58-fa61286d84fc" xsi:nil="true"/>
-  </documentManagement>
-</p:properties>
-</file>
-
-<file path=customXml/item3.xml><?xml version="1.0" encoding="utf-8"?>
-<b:Sources xmlns:b="http://schemas.openxmlformats.org/officeDocument/2006/bibliography" xmlns="http://schemas.openxmlformats.org/officeDocument/2006/bibliography" SelectedStyle="\APASixthEditionOfficeOnline.xsl" StyleName="APA" Version="6"/>
-</file>
-
-<file path=customXml/item4.xml><?xml version="1.0" encoding="utf-8"?>
 <ct:contentTypeSchema xmlns:ct="http://schemas.microsoft.com/office/2006/metadata/contentType" xmlns:ma="http://schemas.microsoft.com/office/2006/metadata/properties/metaAttributes" ct:_="" ma:_="" ma:contentTypeName="Document" ma:contentTypeID="0x01010065D31D63CAC5D24EA63C81CEF041F69D" ma:contentTypeVersion="29" ma:contentTypeDescription="Create a new document." ma:contentTypeScope="" ma:versionID="337bca7c0cfc72a94b359b2cfa2ff122">
   <xsd:schema xmlns:xsd="http://www.w3.org/2001/XMLSchema" xmlns:xs="http://www.w3.org/2001/XMLSchema" xmlns:p="http://schemas.microsoft.com/office/2006/metadata/properties" xmlns:ns3="c277c195-6cc6-4afd-a1b6-6e59941ce884" xmlns:ns4="ae48e3ef-f583-4e84-8e58-fa61286d84fc" targetNamespace="http://schemas.microsoft.com/office/2006/metadata/properties" ma:root="true" ma:fieldsID="67953420b2336fb4c73b1ba285eaef9c" ns3:_="" ns4:_="">
     <xsd:import namespace="c277c195-6cc6-4afd-a1b6-6e59941ce884"/>
@@ -12201,33 +12597,66 @@
 </ct:contentTypeSchema>
 </file>
 
-<file path=customXml/itemProps1.xml><?xml version="1.0" encoding="utf-8"?>
-<ds:datastoreItem xmlns:ds="http://schemas.openxmlformats.org/officeDocument/2006/customXml" ds:itemID="{664E9E63-7A93-4893-AAB5-A4954E159164}">
-  <ds:schemaRefs>
-    <ds:schemaRef ds:uri="http://schemas.microsoft.com/sharepoint/v3/contenttype/forms"/>
-  </ds:schemaRefs>
-</ds:datastoreItem>
+<file path=customXml/item2.xml><?xml version="1.0" encoding="utf-8"?>
+<b:Sources xmlns:b="http://schemas.openxmlformats.org/officeDocument/2006/bibliography" xmlns="http://schemas.openxmlformats.org/officeDocument/2006/bibliography" SelectedStyle="\APASixthEditionOfficeOnline.xsl" StyleName="APA" Version="6"/>
 </file>
 
-<file path=customXml/itemProps2.xml><?xml version="1.0" encoding="utf-8"?>
-<ds:datastoreItem xmlns:ds="http://schemas.openxmlformats.org/officeDocument/2006/customXml" ds:itemID="{5B37AF82-3614-454C-A009-CB83E265D745}">
-  <ds:schemaRefs>
-    <ds:schemaRef ds:uri="http://schemas.microsoft.com/office/2006/metadata/properties"/>
-    <ds:schemaRef ds:uri="http://schemas.microsoft.com/office/infopath/2007/PartnerControls"/>
-    <ds:schemaRef ds:uri="ae48e3ef-f583-4e84-8e58-fa61286d84fc"/>
-  </ds:schemaRefs>
-</ds:datastoreItem>
+<file path=customXml/item3.xml><?xml version="1.0" encoding="utf-8"?>
+<p:properties xmlns:p="http://schemas.microsoft.com/office/2006/metadata/properties" xmlns:xsi="http://www.w3.org/2001/XMLSchema-instance" xmlns:pc="http://schemas.microsoft.com/office/infopath/2007/PartnerControls">
+  <documentManagement>
+    <Templates xmlns="ae48e3ef-f583-4e84-8e58-fa61286d84fc" xsi:nil="true"/>
+    <Self_Registration_Enabled xmlns="ae48e3ef-f583-4e84-8e58-fa61286d84fc" xsi:nil="true"/>
+    <Invited_Students xmlns="ae48e3ef-f583-4e84-8e58-fa61286d84fc" xsi:nil="true"/>
+    <FolderType xmlns="ae48e3ef-f583-4e84-8e58-fa61286d84fc" xsi:nil="true"/>
+    <Teachers xmlns="ae48e3ef-f583-4e84-8e58-fa61286d84fc">
+      <UserInfo>
+        <DisplayName/>
+        <AccountId xsi:nil="true"/>
+        <AccountType/>
+      </UserInfo>
+    </Teachers>
+    <Students xmlns="ae48e3ef-f583-4e84-8e58-fa61286d84fc">
+      <UserInfo>
+        <DisplayName/>
+        <AccountId xsi:nil="true"/>
+        <AccountType/>
+      </UserInfo>
+    </Students>
+    <Student_Groups xmlns="ae48e3ef-f583-4e84-8e58-fa61286d84fc">
+      <UserInfo>
+        <DisplayName/>
+        <AccountId xsi:nil="true"/>
+        <AccountType/>
+      </UserInfo>
+    </Student_Groups>
+    <DefaultSectionNames xmlns="ae48e3ef-f583-4e84-8e58-fa61286d84fc" xsi:nil="true"/>
+    <Is_Collaboration_Space_Locked xmlns="ae48e3ef-f583-4e84-8e58-fa61286d84fc" xsi:nil="true"/>
+    <Owner xmlns="ae48e3ef-f583-4e84-8e58-fa61286d84fc">
+      <UserInfo>
+        <DisplayName/>
+        <AccountId xsi:nil="true"/>
+        <AccountType/>
+      </UserInfo>
+    </Owner>
+    <CultureName xmlns="ae48e3ef-f583-4e84-8e58-fa61286d84fc" xsi:nil="true"/>
+    <AppVersion xmlns="ae48e3ef-f583-4e84-8e58-fa61286d84fc" xsi:nil="true"/>
+    <Invited_Teachers xmlns="ae48e3ef-f583-4e84-8e58-fa61286d84fc" xsi:nil="true"/>
+    <NotebookType xmlns="ae48e3ef-f583-4e84-8e58-fa61286d84fc" xsi:nil="true"/>
+    <Has_Teacher_Only_SectionGroup xmlns="ae48e3ef-f583-4e84-8e58-fa61286d84fc" xsi:nil="true"/>
+  </documentManagement>
+</p:properties>
 </file>
 
-<file path=customXml/itemProps3.xml><?xml version="1.0" encoding="utf-8"?>
-<ds:datastoreItem xmlns:ds="http://schemas.openxmlformats.org/officeDocument/2006/customXml" ds:itemID="{49C545C2-4D45-48E2-9746-C2B78C24F864}">
-  <ds:schemaRefs>
-    <ds:schemaRef ds:uri="http://schemas.openxmlformats.org/officeDocument/2006/bibliography"/>
-  </ds:schemaRefs>
-</ds:datastoreItem>
+<file path=customXml/item4.xml><?xml version="1.0" encoding="utf-8"?>
+<?mso-contentType ?>
+<FormTemplates xmlns="http://schemas.microsoft.com/sharepoint/v3/contenttype/forms">
+  <Display>DocumentLibraryForm</Display>
+  <Edit>DocumentLibraryForm</Edit>
+  <New>DocumentLibraryForm</New>
+</FormTemplates>
 </file>
 
-<file path=customXml/itemProps4.xml><?xml version="1.0" encoding="utf-8"?>
+<file path=customXml/itemProps1.xml><?xml version="1.0" encoding="utf-8"?>
 <ds:datastoreItem xmlns:ds="http://schemas.openxmlformats.org/officeDocument/2006/customXml" ds:itemID="{6A89932D-2A2E-4576-BB01-F8C783D3CDD6}">
   <ds:schemaRefs>
     <ds:schemaRef ds:uri="http://schemas.microsoft.com/office/2006/metadata/contentType"/>
@@ -12244,4 +12673,30 @@
     <ds:schemaRef ds:uri="http://schemas.microsoft.com/internal/obd"/>
   </ds:schemaRefs>
 </ds:datastoreItem>
+</file>
+
+<file path=customXml/itemProps2.xml><?xml version="1.0" encoding="utf-8"?>
+<ds:datastoreItem xmlns:ds="http://schemas.openxmlformats.org/officeDocument/2006/customXml" ds:itemID="{49C545C2-4D45-48E2-9746-C2B78C24F864}">
+  <ds:schemaRefs>
+    <ds:schemaRef ds:uri="http://schemas.openxmlformats.org/officeDocument/2006/bibliography"/>
+  </ds:schemaRefs>
+</ds:datastoreItem>
+</file>
+
+<file path=customXml/itemProps3.xml><?xml version="1.0" encoding="utf-8"?>
+<ds:datastoreItem xmlns:ds="http://schemas.openxmlformats.org/officeDocument/2006/customXml" ds:itemID="{5B37AF82-3614-454C-A009-CB83E265D745}">
+  <ds:schemaRefs>
+    <ds:schemaRef ds:uri="http://schemas.microsoft.com/office/2006/metadata/properties"/>
+    <ds:schemaRef ds:uri="http://schemas.microsoft.com/office/infopath/2007/PartnerControls"/>
+    <ds:schemaRef ds:uri="ae48e3ef-f583-4e84-8e58-fa61286d84fc"/>
+  </ds:schemaRefs>
+</ds:datastoreItem>
+</file>
+
+<file path=customXml/itemProps4.xml><?xml version="1.0" encoding="utf-8"?>
+<ds:datastoreItem xmlns:ds="http://schemas.openxmlformats.org/officeDocument/2006/customXml" ds:itemID="{664E9E63-7A93-4893-AAB5-A4954E159164}">
+  <ds:schemaRefs>
+    <ds:schemaRef ds:uri="http://schemas.microsoft.com/sharepoint/v3/contenttype/forms"/>
+  </ds:schemaRefs>
+</ds:datastoreItem>
 </file>
</xml_diff>